<commit_message>
junta los 3 archivos y recibe el file original desde una carpeta aparte y renombre el archivo necesario
</commit_message>
<xml_diff>
--- a/uploads/manual_final.docx
+++ b/uploads/manual_final.docx
@@ -22,7 +22,7 @@
           <w:sz w:val="52"/>
           <w:szCs w:val="52"/>
         </w:rPr>
-        <w:t xml:space="preserve">Manual para Autenticación y Configuración de URL en la Interfaz Web del Firewall Hillstone</w:t>
+        <w:t xml:space="preserve">Manual para el pago de software recurrente de TI de Olnatura</w:t>
       </w:r>
     </w:p>
     <w:p/>
@@ -142,7 +142,7 @@
           <w:sz w:val="36"/>
           <w:szCs w:val="36"/>
         </w:rPr>
-        <w:t xml:space="preserve">28/10/2025</w:t>
+        <w:t xml:space="preserve">29/10/2025</w:t>
       </w:r>
     </w:p>
     <w:p>
@@ -231,7 +231,7 @@
           <w:sz w:val="24"/>
           <w:szCs w:val="24"/>
         </w:rPr>
-        <w:t xml:space="preserve">El objetivo de este manual es proporcionar las instrucciones necesarias para autorizar URL específicas en el firewall Hillstone.</w:t>
+        <w:t xml:space="preserve">El objetivo de este manual es establecer los procedimientos para el pago mensual del software recurrente de TI de Olnatura.</w:t>
       </w:r>
     </w:p>
     <w:p>
@@ -269,7 +269,7 @@
           <w:sz w:val="24"/>
           <w:szCs w:val="24"/>
         </w:rPr>
-        <w:t xml:space="preserve">Este manual se aplica a los usuarios que desean controlar el tráfico de red en el firewall Hillstone, específicamente la opción de bloqueo de URL.</w:t>
+        <w:t xml:space="preserve">Este manual se aplica a los clientes que utilizan el software recurrente de TI de Olnatura y tienen un presupuesto aprobado para el pago mensual.</w:t>
       </w:r>
     </w:p>
     <w:p>
@@ -307,7 +307,7 @@
           <w:sz w:val="24"/>
           <w:szCs w:val="24"/>
         </w:rPr>
-        <w:t xml:space="preserve">El manual está dirigido a los administradores de red y usuarios autorizados del firewall Hillstone.</w:t>
+        <w:t xml:space="preserve">El manual es dirigido a los clientes de Olnatura, así como a los miembros del equipo de soporte técnico y de finanzas.</w:t>
       </w:r>
     </w:p>
     <w:p>
@@ -366,7 +366,7 @@
           <w:sz w:val="24"/>
           <w:szCs w:val="24"/>
         </w:rPr>
-        <w:t xml:space="preserve">El objetivo es proporcionar un método fácil y rápido para autorizar URL específicas en el firewall Hillstone, garantizando la seguridad de la red y la protección contra amenazas malintencionadas.</w:t>
+        <w:t xml:space="preserve">Lograr el pago mensual del software recurrente de TI de Olnatura de manera eficiente y segura, mediante la presentación de facturas y el uso de tarjetas de pago.</w:t>
       </w:r>
     </w:p>
     <w:p>
@@ -404,7 +404,7 @@
           <w:sz w:val="24"/>
           <w:szCs w:val="24"/>
         </w:rPr>
-        <w:t xml:space="preserve">Este manual se aplica a los sistemas operativos Windows y Linux, así como a cualquier otro sistema que uses el firewall Hillstone.</w:t>
+        <w:t xml:space="preserve">El manual se aplica a todos los clientes que utilizan el software recurrente de TI de Olnatura, independientemente de su ubicación geográfica.</w:t>
       </w:r>
     </w:p>
     <w:p>
@@ -442,7 +442,7 @@
           <w:sz w:val="24"/>
           <w:szCs w:val="24"/>
         </w:rPr>
-        <w:t xml:space="preserve">El área responsable del manual es el departamento de seguridad informática.</w:t>
+        <w:t xml:space="preserve">El manual es emitido por la área de soporte técnico de Olnatura.</w:t>
       </w:r>
     </w:p>
     <w:p>
@@ -520,60 +520,57 @@
       </w:r>
     </w:p>
     <w:p>
-      <w:pPr>
-        <w:rPr>
-          <w:lang w:val="es-ES"/>
-        </w:rPr>
-      </w:pPr>
-      <w:r>
-        <w:rPr>
-          <w:lang w:val="es-ES"/>
-        </w:rPr>
-        <w:t xml:space="preserve">Nos conectamos </w:t>
-      </w:r>
-      <w:proofErr w:type="gramStart"/>
-      <w:r>
-        <w:rPr>
-          <w:lang w:val="es-ES"/>
-        </w:rPr>
-        <w:t>e</w:t>
-      </w:r>
-      <w:proofErr w:type="gramEnd"/>
-      <w:r>
-        <w:rPr>
-          <w:lang w:val="es-ES"/>
-        </w:rPr>
-        <w:t xml:space="preserve"> autenticamos en la interfaz web del firewall </w:t>
+      <w:r>
+        <w:t>Manual para el pago</w:t>
+      </w:r>
+      <w:r>
+        <w:t xml:space="preserve"> de software </w:t>
+      </w:r>
+      <w:r>
+        <w:t xml:space="preserve">recurrente </w:t>
+      </w:r>
+      <w:r>
+        <w:t xml:space="preserve">de TI de </w:t>
       </w:r>
       <w:proofErr w:type="spellStart"/>
       <w:r>
-        <w:rPr>
-          <w:lang w:val="es-ES"/>
-        </w:rPr>
-        <w:t>Hillstone</w:t>
+        <w:t>Olnatura</w:t>
       </w:r>
       <w:proofErr w:type="spellEnd"/>
-      <w:r>
-        <w:rPr>
-          <w:lang w:val="es-ES"/>
-        </w:rPr>
+    </w:p>
+    <w:p>
+      <w:pPr>
+        <w:pStyle w:val="Prrafodelista"/>
+        <w:numPr>
+          <w:ilvl w:val="0"/>
+          <w:numId w:val="2"/>
+        </w:numPr>
+      </w:pPr>
+      <w:r>
+        <w:t>El software s</w:t>
+      </w:r>
+      <w:r>
+        <w:t>e debe pagar de manera mensual acorde al presupuesto aprobado de parte del cliente</w:t>
+      </w:r>
+      <w:r>
+        <w:t>, y la frecuencia necesaria del pago</w:t>
+      </w:r>
+      <w:r>
         <w:t>.</w:t>
       </w:r>
     </w:p>
     <w:p>
       <w:pPr>
-        <w:rPr>
-          <w:lang w:val="es-ES"/>
-        </w:rPr>
-      </w:pPr>
-      <w:r>
-        <w:rPr>
-          <w:lang w:val="es-ES"/>
-        </w:rPr>
+        <w:pStyle w:val="Prrafodelista"/>
+      </w:pPr>
+      <w:r>
+        <w:t xml:space="preserve"> </w:t>
+      </w:r>
+      <w:r>
         <w:drawing>
-          <wp:inline distT="0" distB="0" distL="0" distR="0" wp14:anchorId="5AB701FF" wp14:editId="57F9EA17">
-            <wp:extent cx="5943600" cy="3465830"/>
-            <wp:effectExtent l="0" t="0" r="0" b="1270"/>
+          <wp:inline distT="0" distB="0" distL="0" distR="0" wp14:anchorId="589C079A" wp14:editId="27E21A47">
+            <wp:extent cx="5943600" cy="3218815"/>
+            <wp:effectExtent l="0" t="0" r="0" b="635"/>
             <wp:docPr id="2" name="Picture 1" descr="A screenshot of a computer&#10;&#10;AI-generated content may be incorrect."/>
             <wp:cNvGraphicFramePr>
               <a:graphicFrameLocks xmlns:a="http://schemas.openxmlformats.org/drawingml/2006/main" noChangeAspect="1"/>
@@ -586,7 +583,7 @@
                     <pic:cNvPicPr/>
                   </pic:nvPicPr>
                   <pic:blipFill>
-                    <a:blip r:embed="rId7"/>
+                    <a:blip r:embed="rId8"/>
                     <a:stretch>
                       <a:fillRect/>
                     </a:stretch>
@@ -594,7 +591,7 @@
                   <pic:spPr>
                     <a:xfrm>
                       <a:off x="0" y="0"/>
-                      <a:ext cx="5943600" cy="3465830"/>
+                      <a:ext cx="5943600" cy="3218815"/>
                     </a:xfrm>
                     <a:prstGeom prst="rect">
                       <a:avLst/>
@@ -609,516 +606,151 @@
     </w:p>
     <w:p>
       <w:pPr>
-        <w:rPr>
-          <w:lang w:val="es-ES"/>
-        </w:rPr>
-      </w:pPr>
-      <w:r>
-        <w:rPr>
-          <w:lang w:val="es-ES"/>
-        </w:rPr>
-        <w:t>Se ingresa a la pestaña Monitor</w:t>
-      </w:r>
-      <w:r>
-        <w:rPr>
-          <w:lang w:val="es-ES"/>
-        </w:rPr>
+        <w:pStyle w:val="Prrafodelista"/>
+        <w:numPr>
+          <w:ilvl w:val="0"/>
+          <w:numId w:val="2"/>
+        </w:numPr>
+      </w:pPr>
+      <w:r>
+        <w:t xml:space="preserve">Si hay cambios como alta o disminución de precio por cualquier cantidad, </w:t>
+      </w:r>
+      <w:r>
+        <w:tab/>
+        <w:t xml:space="preserve">se debe reportar para que se apruebe la compra con el nuevo precio. </w:t>
+      </w:r>
+    </w:p>
+    <w:p>
+      <w:pPr>
+        <w:pStyle w:val="Prrafodelista"/>
+        <w:numPr>
+          <w:ilvl w:val="0"/>
+          <w:numId w:val="2"/>
+        </w:numPr>
+      </w:pPr>
+      <w:r>
+        <w:t>Además, si será pago por tarjeta, se debe solicitar el acceso a la tarjeta y cuenta asociada a Lulú</w:t>
+      </w:r>
+      <w:r>
+        <w:t>. (</w:t>
+      </w:r>
+      <w:r>
+        <w:t xml:space="preserve">Lourdes Beatriz </w:t>
+      </w:r>
+      <w:proofErr w:type="spellStart"/>
+      <w:r>
+        <w:t>Sanchez</w:t>
+      </w:r>
+      <w:proofErr w:type="spellEnd"/>
+      <w:r>
+        <w:t xml:space="preserve"> </w:t>
+      </w:r>
+      <w:proofErr w:type="spellStart"/>
+      <w:r>
+        <w:t>Rios</w:t>
+      </w:r>
+      <w:proofErr w:type="spellEnd"/>
+      <w:r>
+        <w:t>).</w:t>
+      </w:r>
+    </w:p>
+    <w:p>
+      <w:pPr>
+        <w:pStyle w:val="Prrafodelista"/>
+        <w:numPr>
+          <w:ilvl w:val="0"/>
+          <w:numId w:val="2"/>
+        </w:numPr>
+      </w:pPr>
+      <w:r>
+        <w:t xml:space="preserve">Una vez realizada la compra, se deben mandar las facturas a Wendy Anais Trejo </w:t>
+      </w:r>
+      <w:proofErr w:type="spellStart"/>
+      <w:r>
+        <w:t>Alvarez</w:t>
+      </w:r>
+      <w:proofErr w:type="spellEnd"/>
+      <w:r>
         <w:t>.</w:t>
       </w:r>
     </w:p>
     <w:p>
-      <w:pPr>
-        <w:rPr>
-          <w:lang w:val="es-ES"/>
-        </w:rPr>
-      </w:pPr>
-      <w:r>
-        <w:rPr>
-          <w:lang w:val="es-ES"/>
-        </w:rPr>
-        <w:drawing>
-          <wp:inline distT="0" distB="0" distL="0" distR="0" wp14:anchorId="6A06FC30" wp14:editId="4589E307">
-            <wp:extent cx="5943600" cy="1953260"/>
-            <wp:effectExtent l="0" t="0" r="0" b="8890"/>
-            <wp:docPr id="3" name="Picture 1"/>
-            <wp:cNvGraphicFramePr>
-              <a:graphicFrameLocks xmlns:a="http://schemas.openxmlformats.org/drawingml/2006/main" noChangeAspect="1"/>
-            </wp:cNvGraphicFramePr>
-            <a:graphic xmlns:a="http://schemas.openxmlformats.org/drawingml/2006/main">
-              <a:graphicData uri="http://schemas.openxmlformats.org/drawingml/2006/picture">
-                <pic:pic xmlns:pic="http://schemas.openxmlformats.org/drawingml/2006/picture">
-                  <pic:nvPicPr>
-                    <pic:cNvPr id="3" name=""/>
-                    <pic:cNvPicPr/>
-                  </pic:nvPicPr>
-                  <pic:blipFill>
-                    <a:blip r:embed="rId8"/>
-                    <a:stretch>
-                      <a:fillRect/>
-                    </a:stretch>
-                  </pic:blipFill>
-                  <pic:spPr>
-                    <a:xfrm>
-                      <a:off x="0" y="0"/>
-                      <a:ext cx="5943600" cy="1953260"/>
-                    </a:xfrm>
-                    <a:prstGeom prst="rect">
-                      <a:avLst/>
-                    </a:prstGeom>
-                  </pic:spPr>
-                </pic:pic>
-              </a:graphicData>
-            </a:graphic>
-          </wp:inline>
-        </w:drawing>
-      </w:r>
-    </w:p>
-    <w:p>
-      <w:pPr>
-        <w:rPr>
-          <w:lang w:val="es-ES"/>
-        </w:rPr>
-      </w:pPr>
-      <w:r>
-        <w:rPr>
-          <w:lang w:val="es-ES"/>
-        </w:rPr>
-        <w:t>Ingresamos a la opción “</w:t>
-      </w:r>
+      <w:r>
+        <w:br w:type="page"/>
+      </w:r>
+    </w:p>
+    <w:p>
+      <w:pPr>
+        <w:pStyle w:val="Ttulo"/>
+        <w:rPr>
+          <w:lang w:val="en-US"/>
+        </w:rPr>
+      </w:pPr>
       <w:proofErr w:type="spellStart"/>
       <w:r>
         <w:rPr>
-          <w:lang w:val="es-ES"/>
-        </w:rPr>
-        <w:t>Url</w:t>
+          <w:lang w:val="en-US"/>
+        </w:rPr>
+        <w:t xml:space="preserve">Glosario</w:t>
       </w:r>
       <w:proofErr w:type="spellEnd"/>
-      <w:r>
-        <w:rPr>
-          <w:lang w:val="es-ES"/>
-        </w:rPr>
-        <w:t xml:space="preserve"> Hit”</w:t>
-      </w:r>
-    </w:p>
-    <w:p>
-      <w:pPr>
-        <w:rPr>
-          <w:lang w:val="es-ES"/>
-        </w:rPr>
-      </w:pPr>
-      <w:r>
-        <w:rPr>
-          <w:lang w:val="es-ES"/>
-        </w:rPr>
-        <w:lastRenderedPageBreak/>
-        <w:drawing>
-          <wp:inline distT="0" distB="0" distL="0" distR="0" wp14:anchorId="687D1B04" wp14:editId="353BF8D8">
-            <wp:extent cx="5943600" cy="3680460"/>
-            <wp:effectExtent l="0" t="0" r="0" b="0"/>
-            <wp:docPr id="4" name="Picture 1" descr="A screenshot of a computer&#10;&#10;AI-generated content may be incorrect."/>
-            <wp:cNvGraphicFramePr>
-              <a:graphicFrameLocks xmlns:a="http://schemas.openxmlformats.org/drawingml/2006/main" noChangeAspect="1"/>
-            </wp:cNvGraphicFramePr>
-            <a:graphic xmlns:a="http://schemas.openxmlformats.org/drawingml/2006/main">
-              <a:graphicData uri="http://schemas.openxmlformats.org/drawingml/2006/picture">
-                <pic:pic xmlns:pic="http://schemas.openxmlformats.org/drawingml/2006/picture">
-                  <pic:nvPicPr>
-                    <pic:cNvPr id="4" name="Picture 1" descr="A screenshot of a computer&#10;&#10;AI-generated content may be incorrect."/>
-                    <pic:cNvPicPr/>
-                  </pic:nvPicPr>
-                  <pic:blipFill>
-                    <a:blip r:embed="rId9"/>
-                    <a:stretch>
-                      <a:fillRect/>
-                    </a:stretch>
-                  </pic:blipFill>
-                  <pic:spPr>
-                    <a:xfrm>
-                      <a:off x="0" y="0"/>
-                      <a:ext cx="5943600" cy="3680460"/>
-                    </a:xfrm>
-                    <a:prstGeom prst="rect">
-                      <a:avLst/>
-                    </a:prstGeom>
-                  </pic:spPr>
-                </pic:pic>
-              </a:graphicData>
-            </a:graphic>
-          </wp:inline>
-        </w:drawing>
-      </w:r>
-    </w:p>
-    <w:p>
-      <w:pPr>
-        <w:rPr>
-          <w:lang w:val="es-ES"/>
-        </w:rPr>
-      </w:pPr>
-      <w:r>
-        <w:rPr>
-          <w:lang w:val="es-ES"/>
-        </w:rPr>
-        <w:t>En la opción de URL, se verán todas las URL ya ingresadas.</w:t>
-      </w:r>
-    </w:p>
-    <w:p>
-      <w:pPr>
-        <w:rPr>
-          <w:lang w:val="es-ES"/>
-        </w:rPr>
-      </w:pPr>
-      <w:r>
-        <w:rPr>
-          <w:lang w:val="es-ES"/>
-        </w:rPr>
-        <w:drawing>
-          <wp:inline distT="0" distB="0" distL="0" distR="0" wp14:anchorId="1CA6FD85" wp14:editId="4F72A609">
-            <wp:extent cx="5943600" cy="3433445"/>
-            <wp:effectExtent l="0" t="0" r="0" b="0"/>
-            <wp:docPr id="5" name="Picture 1" descr="A screenshot of a computer&#10;&#10;AI-generated content may be incorrect."/>
-            <wp:cNvGraphicFramePr>
-              <a:graphicFrameLocks xmlns:a="http://schemas.openxmlformats.org/drawingml/2006/main" noChangeAspect="1"/>
-            </wp:cNvGraphicFramePr>
-            <a:graphic xmlns:a="http://schemas.openxmlformats.org/drawingml/2006/main">
-              <a:graphicData uri="http://schemas.openxmlformats.org/drawingml/2006/picture">
-                <pic:pic xmlns:pic="http://schemas.openxmlformats.org/drawingml/2006/picture">
-                  <pic:nvPicPr>
-                    <pic:cNvPr id="5" name="Picture 1" descr="A screenshot of a computer&#10;&#10;AI-generated content may be incorrect."/>
-                    <pic:cNvPicPr/>
-                  </pic:nvPicPr>
-                  <pic:blipFill>
-                    <a:blip r:embed="rId10"/>
-                    <a:stretch>
-                      <a:fillRect/>
-                    </a:stretch>
-                  </pic:blipFill>
-                  <pic:spPr>
-                    <a:xfrm>
-                      <a:off x="0" y="0"/>
-                      <a:ext cx="5943600" cy="3433445"/>
-                    </a:xfrm>
-                    <a:prstGeom prst="rect">
-                      <a:avLst/>
-                    </a:prstGeom>
-                  </pic:spPr>
-                </pic:pic>
-              </a:graphicData>
-            </a:graphic>
-          </wp:inline>
-        </w:drawing>
-      </w:r>
-    </w:p>
-    <w:p>
-      <w:pPr>
-        <w:rPr>
-          <w:lang w:val="es-ES"/>
-        </w:rPr>
-      </w:pPr>
-      <w:r>
-        <w:rPr>
-          <w:lang w:val="es-ES"/>
-        </w:rPr>
-        <w:t xml:space="preserve">Ahora vamos a la pestaña </w:t>
-      </w:r>
-      <w:proofErr w:type="spellStart"/>
-      <w:r>
-        <w:rPr>
-          <w:lang w:val="es-ES"/>
-        </w:rPr>
-        <w:t>Policy</w:t>
-      </w:r>
-      <w:proofErr w:type="spellEnd"/>
-      <w:r>
-        <w:rPr>
-          <w:lang w:val="es-ES"/>
-        </w:rPr>
-        <w:t xml:space="preserve">, en la opción Block </w:t>
-      </w:r>
-      <w:proofErr w:type="spellStart"/>
-      <w:r>
-        <w:rPr>
-          <w:lang w:val="es-ES"/>
-        </w:rPr>
-        <w:t>Allowlist</w:t>
-      </w:r>
-      <w:proofErr w:type="spellEnd"/>
-      <w:r>
-        <w:rPr>
-          <w:lang w:val="es-ES"/>
-        </w:rPr>
-        <w:t>, y seleccionamos la opción URL Control.</w:t>
-      </w:r>
-    </w:p>
-    <w:p>
-      <w:pPr>
-        <w:rPr>
-          <w:lang w:val="es-ES"/>
-        </w:rPr>
-      </w:pPr>
-      <w:r>
-        <w:rPr>
-          <w:lang w:val="es-ES"/>
-        </w:rPr>
-        <w:lastRenderedPageBreak/>
-        <w:drawing>
-          <wp:inline distT="0" distB="0" distL="0" distR="0" wp14:anchorId="61922A18" wp14:editId="63FBC3AF">
-            <wp:extent cx="5943600" cy="3702685"/>
-            <wp:effectExtent l="0" t="0" r="0" b="0"/>
-            <wp:docPr id="6" name="Picture 1" descr="A screenshot of a computer&#10;&#10;AI-generated content may be incorrect."/>
-            <wp:cNvGraphicFramePr>
-              <a:graphicFrameLocks xmlns:a="http://schemas.openxmlformats.org/drawingml/2006/main" noChangeAspect="1"/>
-            </wp:cNvGraphicFramePr>
-            <a:graphic xmlns:a="http://schemas.openxmlformats.org/drawingml/2006/main">
-              <a:graphicData uri="http://schemas.openxmlformats.org/drawingml/2006/picture">
-                <pic:pic xmlns:pic="http://schemas.openxmlformats.org/drawingml/2006/picture">
-                  <pic:nvPicPr>
-                    <pic:cNvPr id="6" name="Picture 1" descr="A screenshot of a computer&#10;&#10;AI-generated content may be incorrect."/>
-                    <pic:cNvPicPr/>
-                  </pic:nvPicPr>
-                  <pic:blipFill>
-                    <a:blip r:embed="rId11"/>
-                    <a:stretch>
-                      <a:fillRect/>
-                    </a:stretch>
-                  </pic:blipFill>
-                  <pic:spPr>
-                    <a:xfrm>
-                      <a:off x="0" y="0"/>
-                      <a:ext cx="5943600" cy="3702685"/>
-                    </a:xfrm>
-                    <a:prstGeom prst="rect">
-                      <a:avLst/>
-                    </a:prstGeom>
-                  </pic:spPr>
-                </pic:pic>
-              </a:graphicData>
-            </a:graphic>
-          </wp:inline>
-        </w:drawing>
-      </w:r>
-    </w:p>
-    <w:p>
-      <w:pPr>
-        <w:rPr>
-          <w:lang w:val="es-ES"/>
-        </w:rPr>
-      </w:pPr>
-      <w:r>
-        <w:rPr>
-          <w:lang w:val="es-ES"/>
-        </w:rPr>
-        <w:t xml:space="preserve">Entramos en la opción URL </w:t>
-      </w:r>
-      <w:proofErr w:type="spellStart"/>
-      <w:r>
-        <w:rPr>
-          <w:lang w:val="es-ES"/>
-        </w:rPr>
-        <w:t>Allowlist</w:t>
-      </w:r>
-      <w:proofErr w:type="spellEnd"/>
-      <w:r>
-        <w:rPr>
-          <w:lang w:val="es-ES"/>
-        </w:rPr>
-        <w:t>, y agregamos la URL permitida.</w:t>
-      </w:r>
-    </w:p>
-    <w:p>
-      <w:pPr>
-        <w:rPr>
-          <w:lang w:val="es-ES"/>
-        </w:rPr>
-      </w:pPr>
-      <w:r>
-        <w:rPr>
-          <w:lang w:val="es-ES"/>
-        </w:rPr>
-        <w:drawing>
-          <wp:inline distT="0" distB="0" distL="0" distR="0" wp14:anchorId="37BF1799" wp14:editId="3CEDB071">
-            <wp:extent cx="3548063" cy="2800354"/>
-            <wp:effectExtent l="0" t="0" r="0" b="0"/>
-            <wp:docPr id="7" name="Picture 1" descr="A screenshot of a computer&#10;&#10;AI-generated content may be incorrect."/>
-            <wp:cNvGraphicFramePr>
-              <a:graphicFrameLocks xmlns:a="http://schemas.openxmlformats.org/drawingml/2006/main" noChangeAspect="1"/>
-            </wp:cNvGraphicFramePr>
-            <a:graphic xmlns:a="http://schemas.openxmlformats.org/drawingml/2006/main">
-              <a:graphicData uri="http://schemas.openxmlformats.org/drawingml/2006/picture">
-                <pic:pic xmlns:pic="http://schemas.openxmlformats.org/drawingml/2006/picture">
-                  <pic:nvPicPr>
-                    <pic:cNvPr id="7" name="Picture 1" descr="A screenshot of a computer&#10;&#10;AI-generated content may be incorrect."/>
-                    <pic:cNvPicPr/>
-                  </pic:nvPicPr>
-                  <pic:blipFill rotWithShape="1">
-                    <a:blip r:embed="rId12"/>
-                    <a:srcRect b="15417"/>
-                    <a:stretch>
-                      <a:fillRect/>
-                    </a:stretch>
-                  </pic:blipFill>
-                  <pic:spPr bwMode="auto">
-                    <a:xfrm>
-                      <a:off x="0" y="0"/>
-                      <a:ext cx="3552054" cy="2803504"/>
-                    </a:xfrm>
-                    <a:prstGeom prst="rect">
-                      <a:avLst/>
-                    </a:prstGeom>
-                    <a:ln>
-                      <a:noFill/>
-                    </a:ln>
-                    <a:extLst>
-                      <a:ext uri="{53640926-AAD7-44D8-BBD7-CCE9431645EC}">
-                        <a14:shadowObscured xmlns:a14="http://schemas.microsoft.com/office/drawing/2010/main"/>
-                      </a:ext>
-                    </a:extLst>
-                  </pic:spPr>
-                </pic:pic>
-              </a:graphicData>
-            </a:graphic>
-          </wp:inline>
-        </w:drawing>
-      </w:r>
-    </w:p>
-    <w:p>
-      <w:pPr>
-        <w:rPr>
-          <w:lang w:val="es-ES"/>
-        </w:rPr>
-      </w:pPr>
-      <w:r>
-        <w:rPr>
-          <w:lang w:val="es-ES"/>
-        </w:rPr>
-        <w:t xml:space="preserve">Se escribe el </w:t>
-      </w:r>
-      <w:proofErr w:type="spellStart"/>
-      <w:r>
-        <w:rPr>
-          <w:lang w:val="es-ES"/>
-        </w:rPr>
-        <w:t>url</w:t>
-      </w:r>
-      <w:proofErr w:type="spellEnd"/>
-      <w:r>
-        <w:rPr>
-          <w:lang w:val="es-ES"/>
-        </w:rPr>
-        <w:t xml:space="preserve"> que se desea autorizar, y si es necesario se cambia la zona y/o el </w:t>
-      </w:r>
-      <w:proofErr w:type="spellStart"/>
-      <w:r>
-        <w:rPr>
-          <w:lang w:val="es-ES"/>
-        </w:rPr>
-        <w:t>router</w:t>
-      </w:r>
-      <w:proofErr w:type="spellEnd"/>
-      <w:r>
-        <w:rPr>
-          <w:lang w:val="es-ES"/>
-        </w:rPr>
-        <w:t xml:space="preserve"> virtual, y damos </w:t>
-      </w:r>
-      <w:proofErr w:type="spellStart"/>
+    </w:p>
+    <w:p>
+      <w:pPr>
+        <w:rPr>
+          <w:lang w:val="en-US"/>
+        </w:rPr>
+      </w:pPr>
+    </w:p>
+    <w:p>
+      <w:pPr>
+        <w:rPr>
+          <w:lang w:val="en-US"/>
+        </w:rPr>
+      </w:pPr>
+      <w:r>
+        <w:rPr>
+          <w:lang w:val="en-US"/>
+        </w:rPr>
+        <w:t xml:space="preserve"/>
+      </w:r>
+    </w:p>
+    <w:p>
+      <w:pPr>
+        <w:rPr>
+          <w:lang w:val="en-US"/>
+        </w:rPr>
+      </w:pPr>
+      <w:r>
+        <w:rPr>
+          <w:b/>
+          <w:bCs/>
+          <w:lang w:val="en-US"/>
+        </w:rPr>
+        <w:t xml:space="preserve">- </w:t>
+      </w:r>
       <w:proofErr w:type="gramStart"/>
       <w:r>
         <w:rPr>
-          <w:lang w:val="es-ES"/>
-        </w:rPr>
-        <w:t>click</w:t>
-      </w:r>
-      <w:proofErr w:type="spellEnd"/>
-      <w:proofErr w:type="gramEnd"/>
-      <w:r>
-        <w:rPr>
-          <w:lang w:val="es-ES"/>
-        </w:rPr>
-        <w:t xml:space="preserve"> en Ok.</w:t>
-      </w:r>
-    </w:p>
-    <w:p>
-      <w:pPr>
-        <w:rPr>
-          <w:lang w:val="es-ES"/>
-        </w:rPr>
-      </w:pPr>
-      <w:r>
-        <w:rPr>
-          <w:lang w:val="es-ES"/>
-        </w:rPr>
-        <w:lastRenderedPageBreak/>
-        <w:drawing>
-          <wp:inline distT="0" distB="0" distL="0" distR="0" wp14:anchorId="64A9F030" wp14:editId="7E5EE0C0">
-            <wp:extent cx="5943600" cy="2022475"/>
-            <wp:effectExtent l="0" t="0" r="0" b="0"/>
-            <wp:docPr id="8" name="Picture 1" descr="A screenshot of a computer&#10;&#10;AI-generated content may be incorrect."/>
-            <wp:cNvGraphicFramePr>
-              <a:graphicFrameLocks xmlns:a="http://schemas.openxmlformats.org/drawingml/2006/main" noChangeAspect="1"/>
-            </wp:cNvGraphicFramePr>
-            <a:graphic xmlns:a="http://schemas.openxmlformats.org/drawingml/2006/main">
-              <a:graphicData uri="http://schemas.openxmlformats.org/drawingml/2006/picture">
-                <pic:pic xmlns:pic="http://schemas.openxmlformats.org/drawingml/2006/picture">
-                  <pic:nvPicPr>
-                    <pic:cNvPr id="8" name="Picture 1" descr="A screenshot of a computer&#10;&#10;AI-generated content may be incorrect."/>
-                    <pic:cNvPicPr/>
-                  </pic:nvPicPr>
-                  <pic:blipFill>
-                    <a:blip r:embed="rId13"/>
-                    <a:stretch>
-                      <a:fillRect/>
-                    </a:stretch>
-                  </pic:blipFill>
-                  <pic:spPr>
-                    <a:xfrm>
-                      <a:off x="0" y="0"/>
-                      <a:ext cx="5943600" cy="2022475"/>
-                    </a:xfrm>
-                    <a:prstGeom prst="rect">
-                      <a:avLst/>
-                    </a:prstGeom>
-                  </pic:spPr>
-                </pic:pic>
-              </a:graphicData>
-            </a:graphic>
-          </wp:inline>
-        </w:drawing>
-      </w:r>
-    </w:p>
-    <w:p>
-      <w:pPr>
-        <w:rPr>
-          <w:lang w:val="es-ES"/>
-        </w:rPr>
-      </w:pPr>
-    </w:p>
-    <w:p>
-      <w:r>
-        <w:br w:type="page"/>
-      </w:r>
-    </w:p>
-    <w:p>
-      <w:pPr>
-        <w:pStyle w:val="Ttulo"/>
-        <w:rPr>
-          <w:lang w:val="en-US"/>
-        </w:rPr>
-      </w:pPr>
-      <w:proofErr w:type="spellStart"/>
-      <w:r>
-        <w:rPr>
-          <w:lang w:val="en-US"/>
-        </w:rPr>
-        <w:t xml:space="preserve">Glosario</w:t>
-      </w:r>
-      <w:proofErr w:type="spellEnd"/>
-    </w:p>
-    <w:p>
-      <w:pPr>
-        <w:rPr>
-          <w:lang w:val="en-US"/>
-        </w:rPr>
-      </w:pPr>
+          <w:b/>
+          <w:bCs/>
+          <w:lang w:val="en-US"/>
+        </w:rPr>
+        <w:t xml:space="preserve">pago:</w:t>
+      </w:r>
+      <w:r>
+        <w:rPr>
+          <w:lang w:val="en-US"/>
+        </w:rPr>
+        <w:t xml:space="preserve"> </w:t>
+      </w:r>
+      <w:proofErr w:type="gramStart"/>
+      <w:r>
+        <w:rPr>
+          <w:lang w:val="en-US"/>
+        </w:rPr>
+        <w:t xml:space="preserve">Pago mensual del software recurrente de TI de Olnatura.</w:t>
+      </w:r>
     </w:p>
     <w:p>
       <w:pPr>
@@ -1154,7 +786,7 @@
           <w:bCs/>
           <w:lang w:val="en-US"/>
         </w:rPr>
-        <w:t xml:space="preserve">interfaz:</w:t>
+        <w:t xml:space="preserve">precio:</w:t>
       </w:r>
       <w:r>
         <w:rPr>
@@ -1167,7 +799,7 @@
         <w:rPr>
           <w:lang w:val="en-US"/>
         </w:rPr>
-        <w:t xml:space="preserve">Pantalla de usuario para acceder a los recursos del firewall.</w:t>
+        <w:t xml:space="preserve">Cantidad de dinero que se paga por el uso del software.</w:t>
       </w:r>
     </w:p>
     <w:p>
@@ -1204,7 +836,7 @@
           <w:bCs/>
           <w:lang w:val="en-US"/>
         </w:rPr>
-        <w:t xml:space="preserve">autenticar:</w:t>
+        <w:t xml:space="preserve">compra:</w:t>
       </w:r>
       <w:r>
         <w:rPr>
@@ -1217,7 +849,7 @@
         <w:rPr>
           <w:lang w:val="en-US"/>
         </w:rPr>
-        <w:t xml:space="preserve">Verificar la identidad de un usuario o sistema mediante autenticación.</w:t>
+        <w:t xml:space="preserve">Operación de adquisición del software recurrente de TI de Olnatura.</w:t>
       </w:r>
     </w:p>
     <w:p>
@@ -1254,7 +886,7 @@
           <w:bCs/>
           <w:lang w:val="en-US"/>
         </w:rPr>
-        <w:t xml:space="preserve"> Hillstone:</w:t>
+        <w:t xml:space="preserve">factura:</w:t>
       </w:r>
       <w:r>
         <w:rPr>
@@ -1267,7 +899,7 @@
         <w:rPr>
           <w:lang w:val="en-US"/>
         </w:rPr>
-        <w:t xml:space="preserve">Firewall de origen.</w:t>
+        <w:t xml:space="preserve">Documento que registra la realización del pago del software recurrente de TI de Olnatura.</w:t>
       </w:r>
     </w:p>
     <w:p>
@@ -1304,7 +936,7 @@
           <w:bCs/>
           <w:lang w:val="en-US"/>
         </w:rPr>
-        <w:t xml:space="preserve">pestaña:</w:t>
+        <w:t xml:space="preserve">tarjeta:</w:t>
       </w:r>
       <w:r>
         <w:rPr>
@@ -1317,7 +949,7 @@
         <w:rPr>
           <w:lang w:val="en-US"/>
         </w:rPr>
-        <w:t xml:space="preserve">Grupo de botones o campos en una interfaz de usuario.</w:t>
+        <w:t xml:space="preserve">Medio de pago utilizado para pagar el software recurrente de TI de Olnatura.</w:t>
       </w:r>
     </w:p>
     <w:p>
@@ -1354,7 +986,7 @@
           <w:bCs/>
           <w:lang w:val="en-US"/>
         </w:rPr>
-        <w:t xml:space="preserve">monitor:</w:t>
+        <w:t xml:space="preserve">cuenta:</w:t>
       </w:r>
       <w:r>
         <w:rPr>
@@ -1367,357 +999,7 @@
         <w:rPr>
           <w:lang w:val="en-US"/>
         </w:rPr>
-        <w:t xml:space="preserve">Sección de la interfaz de usuario donde se muestran los datos de monitoreo del firewall.</w:t>
-      </w:r>
-    </w:p>
-    <w:p>
-      <w:pPr>
-        <w:rPr>
-          <w:lang w:val="en-US"/>
-        </w:rPr>
-      </w:pPr>
-      <w:r>
-        <w:rPr>
-          <w:lang w:val="en-US"/>
-        </w:rPr>
-        <w:t xml:space="preserve"/>
-      </w:r>
-    </w:p>
-    <w:p>
-      <w:pPr>
-        <w:rPr>
-          <w:lang w:val="en-US"/>
-        </w:rPr>
-      </w:pPr>
-      <w:r>
-        <w:rPr>
-          <w:b/>
-          <w:bCs/>
-          <w:lang w:val="en-US"/>
-        </w:rPr>
-        <w:t xml:space="preserve">- </w:t>
-      </w:r>
-      <w:proofErr w:type="gramStart"/>
-      <w:r>
-        <w:rPr>
-          <w:b/>
-          <w:bCs/>
-          <w:lang w:val="en-US"/>
-        </w:rPr>
-        <w:t xml:space="preserve">opción:</w:t>
-      </w:r>
-      <w:r>
-        <w:rPr>
-          <w:lang w:val="en-US"/>
-        </w:rPr>
-        <w:t xml:space="preserve"> </w:t>
-      </w:r>
-      <w:proofErr w:type="gramStart"/>
-      <w:r>
-        <w:rPr>
-          <w:lang w:val="en-US"/>
-        </w:rPr>
-        <w:t xml:space="preserve">Campo o botón en una interfaz de usuario que permite al usuario seleccionar un valor o realizar una acción específica.</w:t>
-      </w:r>
-    </w:p>
-    <w:p>
-      <w:pPr>
-        <w:rPr>
-          <w:lang w:val="en-US"/>
-        </w:rPr>
-      </w:pPr>
-      <w:r>
-        <w:rPr>
-          <w:lang w:val="en-US"/>
-        </w:rPr>
-        <w:t xml:space="preserve"/>
-      </w:r>
-    </w:p>
-    <w:p>
-      <w:pPr>
-        <w:rPr>
-          <w:lang w:val="en-US"/>
-        </w:rPr>
-      </w:pPr>
-      <w:r>
-        <w:rPr>
-          <w:b/>
-          <w:bCs/>
-          <w:lang w:val="en-US"/>
-        </w:rPr>
-        <w:t xml:space="preserve">- </w:t>
-      </w:r>
-      <w:proofErr w:type="gramStart"/>
-      <w:r>
-        <w:rPr>
-          <w:b/>
-          <w:bCs/>
-          <w:lang w:val="en-US"/>
-        </w:rPr>
-        <w:t xml:space="preserve">url:</w:t>
-      </w:r>
-      <w:r>
-        <w:rPr>
-          <w:lang w:val="en-US"/>
-        </w:rPr>
-        <w:t xml:space="preserve"> </w:t>
-      </w:r>
-      <w:proofErr w:type="gramStart"/>
-      <w:r>
-        <w:rPr>
-          <w:lang w:val="en-US"/>
-        </w:rPr>
-        <w:t xml:space="preserve">dirección de sitio web o dirección IP de un servidor.</w:t>
-      </w:r>
-    </w:p>
-    <w:p>
-      <w:pPr>
-        <w:rPr>
-          <w:lang w:val="en-US"/>
-        </w:rPr>
-      </w:pPr>
-      <w:r>
-        <w:rPr>
-          <w:lang w:val="en-US"/>
-        </w:rPr>
-        <w:t xml:space="preserve"/>
-      </w:r>
-    </w:p>
-    <w:p>
-      <w:pPr>
-        <w:rPr>
-          <w:lang w:val="en-US"/>
-        </w:rPr>
-      </w:pPr>
-      <w:r>
-        <w:rPr>
-          <w:b/>
-          <w:bCs/>
-          <w:lang w:val="en-US"/>
-        </w:rPr>
-        <w:t xml:space="preserve">- </w:t>
-      </w:r>
-      <w:proofErr w:type="gramStart"/>
-      <w:r>
-        <w:rPr>
-          <w:b/>
-          <w:bCs/>
-          <w:lang w:val="en-US"/>
-        </w:rPr>
-        <w:t xml:space="preserve">política:</w:t>
-      </w:r>
-      <w:r>
-        <w:rPr>
-          <w:lang w:val="en-US"/>
-        </w:rPr>
-        <w:t xml:space="preserve"> </w:t>
-      </w:r>
-      <w:proofErr w:type="gramStart"/>
-      <w:r>
-        <w:rPr>
-          <w:lang w:val="en-US"/>
-        </w:rPr>
-        <w:t xml:space="preserve">Set of rules and configurations that govern the behavior of a network or system.</w:t>
-      </w:r>
-    </w:p>
-    <w:p>
-      <w:pPr>
-        <w:rPr>
-          <w:lang w:val="en-US"/>
-        </w:rPr>
-      </w:pPr>
-      <w:r>
-        <w:rPr>
-          <w:lang w:val="en-US"/>
-        </w:rPr>
-        <w:t xml:space="preserve"/>
-      </w:r>
-    </w:p>
-    <w:p>
-      <w:pPr>
-        <w:rPr>
-          <w:lang w:val="en-US"/>
-        </w:rPr>
-      </w:pPr>
-      <w:r>
-        <w:rPr>
-          <w:b/>
-          <w:bCs/>
-          <w:lang w:val="en-US"/>
-        </w:rPr>
-        <w:t xml:space="preserve">- </w:t>
-      </w:r>
-      <w:proofErr w:type="gramStart"/>
-      <w:r>
-        <w:rPr>
-          <w:b/>
-          <w:bCs/>
-          <w:lang w:val="en-US"/>
-        </w:rPr>
-        <w:t xml:space="preserve">Block:</w:t>
-      </w:r>
-      <w:r>
-        <w:rPr>
-          <w:lang w:val="en-US"/>
-        </w:rPr>
-        <w:t xml:space="preserve"> </w:t>
-      </w:r>
-      <w:proofErr w:type="gramStart"/>
-      <w:r>
-        <w:rPr>
-          <w:lang w:val="en-US"/>
-        </w:rPr>
-        <w:t xml:space="preserve">To restrict or prohibit access to something.</w:t>
-      </w:r>
-    </w:p>
-    <w:p>
-      <w:pPr>
-        <w:rPr>
-          <w:lang w:val="en-US"/>
-        </w:rPr>
-      </w:pPr>
-      <w:r>
-        <w:rPr>
-          <w:lang w:val="en-US"/>
-        </w:rPr>
-        <w:t xml:space="preserve"/>
-      </w:r>
-    </w:p>
-    <w:p>
-      <w:pPr>
-        <w:rPr>
-          <w:lang w:val="en-US"/>
-        </w:rPr>
-      </w:pPr>
-      <w:r>
-        <w:rPr>
-          <w:b/>
-          <w:bCs/>
-          <w:lang w:val="en-US"/>
-        </w:rPr>
-        <w:t xml:space="preserve">- </w:t>
-      </w:r>
-      <w:proofErr w:type="gramStart"/>
-      <w:r>
-        <w:rPr>
-          <w:b/>
-          <w:bCs/>
-          <w:lang w:val="en-US"/>
-        </w:rPr>
-        <w:t xml:space="preserve">:</w:t>
-      </w:r>
-      <w:r>
-        <w:rPr>
-          <w:lang w:val="en-US"/>
-        </w:rPr>
-        <w:t xml:space="preserve"> </w:t>
-      </w:r>
-      <w:proofErr w:type="gramStart"/>
-      <w:r>
-        <w:rPr>
-          <w:lang w:val="en-US"/>
-        </w:rPr>
-        <w:t xml:space="preserve">List of allowed items or actions.</w:t>
-      </w:r>
-    </w:p>
-    <w:p>
-      <w:pPr>
-        <w:rPr>
-          <w:lang w:val="en-US"/>
-        </w:rPr>
-      </w:pPr>
-      <w:r>
-        <w:rPr>
-          <w:lang w:val="en-US"/>
-        </w:rPr>
-        <w:t xml:space="preserve"/>
-      </w:r>
-    </w:p>
-    <w:p>
-      <w:pPr>
-        <w:rPr>
-          <w:lang w:val="en-US"/>
-        </w:rPr>
-      </w:pPr>
-      <w:r>
-        <w:rPr>
-          <w:b/>
-          <w:bCs/>
-          <w:lang w:val="en-US"/>
-        </w:rPr>
-        <w:t xml:space="preserve">- </w:t>
-      </w:r>
-      <w:proofErr w:type="gramStart"/>
-      <w:r>
-        <w:rPr>
-          <w:b/>
-          <w:bCs/>
-          <w:lang w:val="en-US"/>
-        </w:rPr>
-        <w:t xml:space="preserve">:</w:t>
-      </w:r>
-      <w:r>
-        <w:rPr>
-          <w:lang w:val="en-US"/>
-        </w:rPr>
-        <w:t xml:space="preserve"> </w:t>
-      </w:r>
-      <w:proofErr w:type="gramStart"/>
-      <w:r>
-        <w:rPr>
-          <w:lang w:val="en-US"/>
-        </w:rPr>
-        <w:t xml:space="preserve">Virtual router that routes traffic between networks.</w:t>
-      </w:r>
-    </w:p>
-    <w:p>
-      <w:pPr>
-        <w:rPr>
-          <w:lang w:val="en-US"/>
-        </w:rPr>
-      </w:pPr>
-      <w:r>
-        <w:rPr>
-          <w:lang w:val="en-US"/>
-        </w:rPr>
-        <w:t xml:space="preserve"/>
-      </w:r>
-    </w:p>
-    <w:p>
-      <w:pPr>
-        <w:rPr>
-          <w:lang w:val="en-US"/>
-        </w:rPr>
-      </w:pPr>
-      <w:r>
-        <w:rPr>
-          <w:b/>
-          <w:bCs/>
-          <w:lang w:val="en-US"/>
-        </w:rPr>
-        <w:t xml:space="preserve">- </w:t>
-      </w:r>
-      <w:proofErr w:type="gramStart"/>
-      <w:r>
-        <w:rPr>
-          <w:b/>
-          <w:bCs/>
-          <w:lang w:val="en-US"/>
-        </w:rPr>
-        <w:t xml:space="preserve">:</w:t>
-      </w:r>
-      <w:r>
-        <w:rPr>
-          <w:lang w:val="en-US"/>
-        </w:rPr>
-        <w:t xml:space="preserve"> </w:t>
-      </w:r>
-      <w:proofErr w:type="gramStart"/>
-      <w:r>
-        <w:rPr>
-          <w:lang w:val="en-US"/>
-        </w:rPr>
-        <w:t xml:space="preserve">Network segment defined by a set of IP addresses or subnets.</w:t>
+        <w:t xml:space="preserve">Nombre o identificación del beneficiario del pago del software recurrente de TI de Olnatura.</w:t>
       </w:r>
     </w:p>
     <w:p>
@@ -1741,6 +1023,106 @@
     </w:sectPr>
   </w:body>
 </w:document>
+</file>
+
+<file path=word/numbering.xml><?xml version="1.0" encoding="utf-8"?>
+<w:numbering xmlns:wpc="http://schemas.microsoft.com/office/word/2010/wordprocessingCanvas" xmlns:mo="http://schemas.microsoft.com/office/mac/office/2008/main" xmlns:mc="http://schemas.openxmlformats.org/markup-compatibility/2006" xmlns:mv="urn:schemas-microsoft-com:mac:vml" xmlns:o="urn:schemas-microsoft-com:office:office" xmlns:r="http://schemas.openxmlformats.org/officeDocument/2006/relationships" xmlns:m="http://schemas.openxmlformats.org/officeDocument/2006/math" xmlns:v="urn:schemas-microsoft-com:vml" xmlns:wp14="http://schemas.microsoft.com/office/word/2010/wordprocessingDrawing" xmlns:wp="http://schemas.openxmlformats.org/drawingml/2006/wordprocessingDrawing" xmlns:w10="urn:schemas-microsoft-com:office:word" xmlns:w="http://schemas.openxmlformats.org/wordprocessingml/2006/main" xmlns:w14="http://schemas.microsoft.com/office/word/2010/wordml" xmlns:w15="http://schemas.microsoft.com/office/word/2012/wordml" xmlns:wpg="http://schemas.microsoft.com/office/word/2010/wordprocessingGroup" xmlns:wpi="http://schemas.microsoft.com/office/word/2010/wordprocessingInk" xmlns:wne="http://schemas.microsoft.com/office/word/2006/wordml" xmlns:wps="http://schemas.microsoft.com/office/word/2010/wordprocessingShape" mc:Ignorable="w14 w15 wp14">
+  <w:abstractNum w:abstractNumId="0" w15:restartNumberingAfterBreak="0">
+    <w:nsid w:val="044DA221"/>
+    <w:multiLevelType w:val="hybridMultilevel"/>
+    <w:tmpl w:val="3216F82C"/>
+    <w:lvl w:ilvl="0" w:tplc="0409000F">
+      <w:start w:val="1"/>
+      <w:numFmt w:val="decimal"/>
+      <w:lvlText w:val="%1."/>
+      <w:lvlJc w:val="left"/>
+      <w:pPr>
+        <w:ind w:left="720" w:hanging="360"/>
+      </w:pPr>
+    </w:lvl>
+    <w:lvl w:ilvl="1" w:tplc="04090019" w:tentative="1">
+      <w:start w:val="1"/>
+      <w:numFmt w:val="lowerLetter"/>
+      <w:lvlText w:val="%2."/>
+      <w:lvlJc w:val="left"/>
+      <w:pPr>
+        <w:ind w:left="1440" w:hanging="360"/>
+      </w:pPr>
+    </w:lvl>
+    <w:lvl w:ilvl="2" w:tplc="0409001B" w:tentative="1">
+      <w:start w:val="1"/>
+      <w:numFmt w:val="lowerRoman"/>
+      <w:lvlText w:val="%3."/>
+      <w:lvlJc w:val="right"/>
+      <w:pPr>
+        <w:ind w:left="2160" w:hanging="180"/>
+      </w:pPr>
+    </w:lvl>
+    <w:lvl w:ilvl="3" w:tplc="0409000F" w:tentative="1">
+      <w:start w:val="1"/>
+      <w:numFmt w:val="decimal"/>
+      <w:lvlText w:val="%4."/>
+      <w:lvlJc w:val="left"/>
+      <w:pPr>
+        <w:ind w:left="2880" w:hanging="360"/>
+      </w:pPr>
+    </w:lvl>
+    <w:lvl w:ilvl="4" w:tplc="04090019" w:tentative="1">
+      <w:start w:val="1"/>
+      <w:numFmt w:val="lowerLetter"/>
+      <w:lvlText w:val="%5."/>
+      <w:lvlJc w:val="left"/>
+      <w:pPr>
+        <w:ind w:left="3600" w:hanging="360"/>
+      </w:pPr>
+    </w:lvl>
+    <w:lvl w:ilvl="5" w:tplc="0409001B" w:tentative="1">
+      <w:start w:val="1"/>
+      <w:numFmt w:val="lowerRoman"/>
+      <w:lvlText w:val="%6."/>
+      <w:lvlJc w:val="right"/>
+      <w:pPr>
+        <w:ind w:left="4320" w:hanging="180"/>
+      </w:pPr>
+    </w:lvl>
+    <w:lvl w:ilvl="6" w:tplc="0409000F" w:tentative="1">
+      <w:start w:val="1"/>
+      <w:numFmt w:val="decimal"/>
+      <w:lvlText w:val="%7."/>
+      <w:lvlJc w:val="left"/>
+      <w:pPr>
+        <w:ind w:left="5040" w:hanging="360"/>
+      </w:pPr>
+    </w:lvl>
+    <w:lvl w:ilvl="7" w:tplc="04090019" w:tentative="1">
+      <w:start w:val="1"/>
+      <w:numFmt w:val="lowerLetter"/>
+      <w:lvlText w:val="%8."/>
+      <w:lvlJc w:val="left"/>
+      <w:pPr>
+        <w:ind w:left="5760" w:hanging="360"/>
+      </w:pPr>
+    </w:lvl>
+    <w:lvl w:ilvl="8" w:tplc="0409001B" w:tentative="1">
+      <w:start w:val="1"/>
+      <w:numFmt w:val="lowerRoman"/>
+      <w:lvlText w:val="%9."/>
+      <w:lvlJc w:val="right"/>
+      <w:pPr>
+        <w:ind w:left="6480" w:hanging="180"/>
+      </w:pPr>
+    </w:lvl>
+  </w:abstractNum>
+  <w:num xmlns:w16cid="http://schemas.microsoft.com/office/word/2016/wordml/cid" w:numId="2" w16cid:durableId="2029405728">
+    <w:abstractNumId w:val="0"/>
+    <w:lvlOverride w:ilvl="0">
+      <w:startOverride w:val="1"/>
+    </w:lvlOverride>
+  </w:num>
+  <w:num xmlns:w16cid="http://schemas.microsoft.com/office/word/2016/wordml/cid" w:numId="1" w16cid:durableId="2029405728">
+    <w:abstractNumId w:val="0"/>
+  </w:num>
+</w:numbering>
 </file>
 
 <file path=word/styles.xml><?xml version="1.0" encoding="utf-8"?>

</xml_diff>

<commit_message>
ya genera diagrama en imagen
</commit_message>
<xml_diff>
--- a/uploads/manual_final.docx
+++ b/uploads/manual_final.docx
@@ -22,7 +22,7 @@
           <w:sz w:val="52"/>
           <w:szCs w:val="52"/>
         </w:rPr>
-        <w:t xml:space="preserve">Manual para el pago de software recurrente de TI de Olnatura</w:t>
+        <w:t xml:space="preserve"> Manual para Configuración de Puertos en UniFi Devices</w:t>
       </w:r>
     </w:p>
     <w:p/>
@@ -231,7 +231,7 @@
           <w:sz w:val="24"/>
           <w:szCs w:val="24"/>
         </w:rPr>
-        <w:t xml:space="preserve">El objetivo de este manual es establecer los procedimientos para el pago mensual del software recurrente de TI de Olnatura.</w:t>
+        <w:t xml:space="preserve">El manual proporciona instrucciones detalladas para configurar un puerto de switch en UniFi Devices.</w:t>
       </w:r>
     </w:p>
     <w:p>
@@ -269,7 +269,7 @@
           <w:sz w:val="24"/>
           <w:szCs w:val="24"/>
         </w:rPr>
-        <w:t xml:space="preserve">Este manual se aplica a los clientes que utilizan el software recurrente de TI de Olnatura y tienen un presupuesto aprobado para el pago mensual.</w:t>
+        <w:t xml:space="preserve">Este manual es dirigido a los usuarios que desean configuración un puerto de switch en el sistema UniFi Devices.</w:t>
       </w:r>
     </w:p>
     <w:p>
@@ -307,7 +307,7 @@
           <w:sz w:val="24"/>
           <w:szCs w:val="24"/>
         </w:rPr>
-        <w:t xml:space="preserve">El manual es dirigido a los clientes de Olnatura, así como a los miembros del equipo de soporte técnico y de finanzas.</w:t>
+        <w:t xml:space="preserve">El manual es destinado a los miembros del equipo de tecnología y otros profesionales interesados en la configuración de redes empresariales.</w:t>
       </w:r>
     </w:p>
     <w:p>
@@ -366,7 +366,7 @@
           <w:sz w:val="24"/>
           <w:szCs w:val="24"/>
         </w:rPr>
-        <w:t xml:space="preserve">Lograr el pago mensual del software recurrente de TI de Olnatura de manera eficiente y segura, mediante la presentación de facturas y el uso de tarjetas de pago.</w:t>
+        <w:t xml:space="preserve">El manual busca proporcionar información precisa y completa sobre cómo configurar un puerto de switch en UniFi Devices, permitiendo a los usuarios implementar soluciones de red seguras y eficientes.</w:t>
       </w:r>
     </w:p>
     <w:p>
@@ -404,7 +404,7 @@
           <w:sz w:val="24"/>
           <w:szCs w:val="24"/>
         </w:rPr>
-        <w:t xml:space="preserve">El manual se aplica a todos los clientes que utilizan el software recurrente de TI de Olnatura, independientemente de su ubicación geográfica.</w:t>
+        <w:t xml:space="preserve">El manual se aplica a los switches UniFi Devices, específicamente en la configuración de puertos.</w:t>
       </w:r>
     </w:p>
     <w:p>
@@ -442,7 +442,7 @@
           <w:sz w:val="24"/>
           <w:szCs w:val="24"/>
         </w:rPr>
-        <w:t xml:space="preserve">El manual es emitido por la área de soporte técnico de Olnatura.</w:t>
+        <w:t xml:space="preserve">El manual fue creado por el equipo de tecnología de [nombre de la empresa], con el objetivo de brindar herramientas útiles para la implementación y gestión de redes empresariales.</w:t>
       </w:r>
     </w:p>
     <w:p>
@@ -521,57 +521,32 @@
     </w:p>
     <w:p>
       <w:r>
-        <w:t>Manual para el pago</w:t>
-      </w:r>
-      <w:r>
-        <w:t xml:space="preserve"> de software </w:t>
-      </w:r>
-      <w:r>
-        <w:t xml:space="preserve">recurrente </w:t>
-      </w:r>
-      <w:r>
-        <w:t xml:space="preserve">de TI de </w:t>
+        <w:t xml:space="preserve">Ingresamos al site </w:t>
       </w:r>
       <w:proofErr w:type="spellStart"/>
       <w:r>
-        <w:t>Olnatura</w:t>
+        <w:t>manasger</w:t>
       </w:r>
       <w:proofErr w:type="spellEnd"/>
-    </w:p>
-    <w:p>
-      <w:pPr>
-        <w:pStyle w:val="Prrafodelista"/>
-        <w:numPr>
-          <w:ilvl w:val="0"/>
-          <w:numId w:val="2"/>
-        </w:numPr>
-      </w:pPr>
-      <w:r>
-        <w:t>El software s</w:t>
-      </w:r>
-      <w:r>
-        <w:t>e debe pagar de manera mensual acorde al presupuesto aprobado de parte del cliente</w:t>
-      </w:r>
-      <w:r>
-        <w:t>, y la frecuencia necesaria del pago</w:t>
-      </w:r>
-      <w:r>
-        <w:t>.</w:t>
-      </w:r>
-    </w:p>
-    <w:p>
-      <w:pPr>
-        <w:pStyle w:val="Prrafodelista"/>
-      </w:pPr>
-      <w:r>
-        <w:t xml:space="preserve"> </w:t>
-      </w:r>
+      <w:r>
+        <w:t xml:space="preserve"> de </w:t>
+      </w:r>
+      <w:proofErr w:type="spellStart"/>
+      <w:r>
+        <w:t>unifi</w:t>
+      </w:r>
+      <w:proofErr w:type="spellEnd"/>
+      <w:r>
+        <w:t>, y seleccionamos el sitio correcto</w:t>
+      </w:r>
+    </w:p>
+    <w:p>
       <w:r>
         <w:drawing>
-          <wp:inline distT="0" distB="0" distL="0" distR="0" wp14:anchorId="589C079A" wp14:editId="27E21A47">
-            <wp:extent cx="5943600" cy="3218815"/>
-            <wp:effectExtent l="0" t="0" r="0" b="635"/>
-            <wp:docPr id="2" name="Picture 1" descr="A screenshot of a computer&#10;&#10;AI-generated content may be incorrect."/>
+          <wp:inline distT="0" distB="0" distL="0" distR="0" wp14:anchorId="697E8E7C" wp14:editId="1BB9490A">
+            <wp:extent cx="5943600" cy="2905125"/>
+            <wp:effectExtent l="0" t="0" r="0" b="9525"/>
+            <wp:docPr id="2" name="Picture 1" descr="A screenshot of a chat&#10;&#10;AI-generated content may be incorrect."/>
             <wp:cNvGraphicFramePr>
               <a:graphicFrameLocks xmlns:a="http://schemas.openxmlformats.org/drawingml/2006/main" noChangeAspect="1"/>
             </wp:cNvGraphicFramePr>
@@ -579,7 +554,67 @@
               <a:graphicData uri="http://schemas.openxmlformats.org/drawingml/2006/picture">
                 <pic:pic xmlns:pic="http://schemas.openxmlformats.org/drawingml/2006/picture">
                   <pic:nvPicPr>
-                    <pic:cNvPr id="2" name="Picture 1" descr="A screenshot of a computer&#10;&#10;AI-generated content may be incorrect."/>
+                    <pic:cNvPr id="2" name="Picture 1" descr="A screenshot of a chat&#10;&#10;AI-generated content may be incorrect."/>
+                    <pic:cNvPicPr/>
+                  </pic:nvPicPr>
+                  <pic:blipFill>
+                    <a:blip r:embed="rId7"/>
+                    <a:stretch>
+                      <a:fillRect/>
+                    </a:stretch>
+                  </pic:blipFill>
+                  <pic:spPr>
+                    <a:xfrm>
+                      <a:off x="0" y="0"/>
+                      <a:ext cx="5943600" cy="2905125"/>
+                    </a:xfrm>
+                    <a:prstGeom prst="rect">
+                      <a:avLst/>
+                    </a:prstGeom>
+                  </pic:spPr>
+                </pic:pic>
+              </a:graphicData>
+            </a:graphic>
+          </wp:inline>
+        </w:drawing>
+      </w:r>
+    </w:p>
+    <w:p>
+      <w:r>
+        <w:t xml:space="preserve">Ingresamos a la pestaña de </w:t>
+      </w:r>
+      <w:proofErr w:type="spellStart"/>
+      <w:r>
+        <w:t>UniFi</w:t>
+      </w:r>
+      <w:proofErr w:type="spellEnd"/>
+      <w:r>
+        <w:t xml:space="preserve"> </w:t>
+      </w:r>
+      <w:proofErr w:type="spellStart"/>
+      <w:r>
+        <w:t>Devices</w:t>
+      </w:r>
+      <w:proofErr w:type="spellEnd"/>
+      <w:r>
+        <w:t>, y filtramos por switches</w:t>
+      </w:r>
+    </w:p>
+    <w:p>
+      <w:r>
+        <w:drawing>
+          <wp:inline distT="0" distB="0" distL="0" distR="0" wp14:anchorId="0641F355" wp14:editId="798FA88F">
+            <wp:extent cx="5943600" cy="3043555"/>
+            <wp:effectExtent l="0" t="0" r="0" b="4445"/>
+            <wp:docPr id="3" name="Picture 1" descr="A screenshot of a computer&#10;&#10;AI-generated content may be incorrect."/>
+            <wp:cNvGraphicFramePr>
+              <a:graphicFrameLocks xmlns:a="http://schemas.openxmlformats.org/drawingml/2006/main" noChangeAspect="1"/>
+            </wp:cNvGraphicFramePr>
+            <a:graphic xmlns:a="http://schemas.openxmlformats.org/drawingml/2006/main">
+              <a:graphicData uri="http://schemas.openxmlformats.org/drawingml/2006/picture">
+                <pic:pic xmlns:pic="http://schemas.openxmlformats.org/drawingml/2006/picture">
+                  <pic:nvPicPr>
+                    <pic:cNvPr id="3" name="Picture 1" descr="A screenshot of a computer&#10;&#10;AI-generated content may be incorrect."/>
                     <pic:cNvPicPr/>
                   </pic:nvPicPr>
                   <pic:blipFill>
@@ -591,7 +626,7 @@
                   <pic:spPr>
                     <a:xfrm>
                       <a:off x="0" y="0"/>
-                      <a:ext cx="5943600" cy="3218815"/>
+                      <a:ext cx="5943600" cy="3043555"/>
                     </a:xfrm>
                     <a:prstGeom prst="rect">
                       <a:avLst/>
@@ -605,73 +640,343 @@
       </w:r>
     </w:p>
     <w:p>
-      <w:pPr>
-        <w:pStyle w:val="Prrafodelista"/>
-        <w:numPr>
-          <w:ilvl w:val="0"/>
-          <w:numId w:val="2"/>
-        </w:numPr>
-      </w:pPr>
-      <w:r>
-        <w:t xml:space="preserve">Si hay cambios como alta o disminución de precio por cualquier cantidad, </w:t>
-      </w:r>
-      <w:r>
-        <w:tab/>
-        <w:t xml:space="preserve">se debe reportar para que se apruebe la compra con el nuevo precio. </w:t>
-      </w:r>
-    </w:p>
-    <w:p>
-      <w:pPr>
-        <w:pStyle w:val="Prrafodelista"/>
-        <w:numPr>
-          <w:ilvl w:val="0"/>
-          <w:numId w:val="2"/>
-        </w:numPr>
-      </w:pPr>
-      <w:r>
-        <w:t>Además, si será pago por tarjeta, se debe solicitar el acceso a la tarjeta y cuenta asociada a Lulú</w:t>
-      </w:r>
-      <w:r>
-        <w:t>. (</w:t>
-      </w:r>
-      <w:r>
-        <w:t xml:space="preserve">Lourdes Beatriz </w:t>
+      <w:r>
+        <w:t xml:space="preserve">Seleccionamos el switch correcto acorde a lo solicitado, y damos </w:t>
       </w:r>
       <w:proofErr w:type="spellStart"/>
-      <w:r>
-        <w:t>Sanchez</w:t>
+      <w:proofErr w:type="gramStart"/>
+      <w:r>
+        <w:t>click</w:t>
       </w:r>
       <w:proofErr w:type="spellEnd"/>
+      <w:proofErr w:type="gramEnd"/>
+      <w:r>
+        <w:t xml:space="preserve"> en Port Manager</w:t>
+      </w:r>
+    </w:p>
+    <w:p>
+      <w:r>
+        <w:lastRenderedPageBreak/>
+        <w:drawing>
+          <wp:inline distT="0" distB="0" distL="0" distR="0" wp14:anchorId="0A4D1898" wp14:editId="35D28502">
+            <wp:extent cx="5943600" cy="2996565"/>
+            <wp:effectExtent l="0" t="0" r="0" b="0"/>
+            <wp:docPr id="4" name="Picture 1" descr="A screenshot of a computer&#10;&#10;AI-generated content may be incorrect."/>
+            <wp:cNvGraphicFramePr>
+              <a:graphicFrameLocks xmlns:a="http://schemas.openxmlformats.org/drawingml/2006/main" noChangeAspect="1"/>
+            </wp:cNvGraphicFramePr>
+            <a:graphic xmlns:a="http://schemas.openxmlformats.org/drawingml/2006/main">
+              <a:graphicData uri="http://schemas.openxmlformats.org/drawingml/2006/picture">
+                <pic:pic xmlns:pic="http://schemas.openxmlformats.org/drawingml/2006/picture">
+                  <pic:nvPicPr>
+                    <pic:cNvPr id="4" name="Picture 1" descr="A screenshot of a computer&#10;&#10;AI-generated content may be incorrect."/>
+                    <pic:cNvPicPr/>
+                  </pic:nvPicPr>
+                  <pic:blipFill>
+                    <a:blip r:embed="rId9"/>
+                    <a:stretch>
+                      <a:fillRect/>
+                    </a:stretch>
+                  </pic:blipFill>
+                  <pic:spPr>
+                    <a:xfrm>
+                      <a:off x="0" y="0"/>
+                      <a:ext cx="5943600" cy="2996565"/>
+                    </a:xfrm>
+                    <a:prstGeom prst="rect">
+                      <a:avLst/>
+                    </a:prstGeom>
+                  </pic:spPr>
+                </pic:pic>
+              </a:graphicData>
+            </a:graphic>
+          </wp:inline>
+        </w:drawing>
+      </w:r>
+    </w:p>
+    <w:p>
+      <w:r>
+        <w:t>Buscamos el puerto a dar de alta y lo seleccionamos</w:t>
+      </w:r>
+    </w:p>
+    <w:p>
+      <w:r>
+        <w:drawing>
+          <wp:inline distT="0" distB="0" distL="0" distR="0" wp14:anchorId="17B57774" wp14:editId="1145CC6C">
+            <wp:extent cx="5943600" cy="2999105"/>
+            <wp:effectExtent l="0" t="0" r="0" b="0"/>
+            <wp:docPr id="5" name="Picture 1" descr="A screenshot of a computer&#10;&#10;AI-generated content may be incorrect."/>
+            <wp:cNvGraphicFramePr>
+              <a:graphicFrameLocks xmlns:a="http://schemas.openxmlformats.org/drawingml/2006/main" noChangeAspect="1"/>
+            </wp:cNvGraphicFramePr>
+            <a:graphic xmlns:a="http://schemas.openxmlformats.org/drawingml/2006/main">
+              <a:graphicData uri="http://schemas.openxmlformats.org/drawingml/2006/picture">
+                <pic:pic xmlns:pic="http://schemas.openxmlformats.org/drawingml/2006/picture">
+                  <pic:nvPicPr>
+                    <pic:cNvPr id="5" name="Picture 1" descr="A screenshot of a computer&#10;&#10;AI-generated content may be incorrect."/>
+                    <pic:cNvPicPr/>
+                  </pic:nvPicPr>
+                  <pic:blipFill>
+                    <a:blip r:embed="rId10"/>
+                    <a:stretch>
+                      <a:fillRect/>
+                    </a:stretch>
+                  </pic:blipFill>
+                  <pic:spPr>
+                    <a:xfrm>
+                      <a:off x="0" y="0"/>
+                      <a:ext cx="5943600" cy="2999105"/>
+                    </a:xfrm>
+                    <a:prstGeom prst="rect">
+                      <a:avLst/>
+                    </a:prstGeom>
+                  </pic:spPr>
+                </pic:pic>
+              </a:graphicData>
+            </a:graphic>
+          </wp:inline>
+        </w:drawing>
+      </w:r>
+    </w:p>
+    <w:p>
+      <w:r>
+        <w:t xml:space="preserve">Una vez seleccionado el puerto, realizamos la configuración solicitada, en este caso, para un equipo de cómputo, empezando por prenderlo (ya sea restringido o abierto). Después ingresamos las </w:t>
+      </w:r>
+      <w:proofErr w:type="spellStart"/>
+      <w:r>
+        <w:t>MACs</w:t>
+      </w:r>
+      <w:proofErr w:type="spellEnd"/>
+      <w:r>
+        <w:t xml:space="preserve"> permitidas, en caso de que sea restringido. Seleccionamos la </w:t>
+      </w:r>
+      <w:proofErr w:type="spellStart"/>
+      <w:r>
+        <w:t>Vlan</w:t>
+      </w:r>
+      <w:proofErr w:type="spellEnd"/>
+      <w:r>
+        <w:t xml:space="preserve"> Nativa acorde al uso necesario, y seleccionamos </w:t>
+      </w:r>
+      <w:proofErr w:type="spellStart"/>
+      <w:r>
+        <w:t>custom</w:t>
+      </w:r>
+      <w:proofErr w:type="spellEnd"/>
       <w:r>
         <w:t xml:space="preserve"> </w:t>
       </w:r>
       <w:proofErr w:type="spellStart"/>
       <w:r>
-        <w:t>Rios</w:t>
+        <w:t>Tagged</w:t>
       </w:r>
       <w:proofErr w:type="spellEnd"/>
       <w:r>
-        <w:t>).</w:t>
-      </w:r>
-    </w:p>
-    <w:p>
-      <w:pPr>
-        <w:pStyle w:val="Prrafodelista"/>
-        <w:numPr>
-          <w:ilvl w:val="0"/>
-          <w:numId w:val="2"/>
-        </w:numPr>
-      </w:pPr>
-      <w:r>
-        <w:t xml:space="preserve">Una vez realizada la compra, se deben mandar las facturas a Wendy Anais Trejo </w:t>
+        <w:t xml:space="preserve"> </w:t>
       </w:r>
       <w:proofErr w:type="spellStart"/>
       <w:r>
-        <w:t>Alvarez</w:t>
+        <w:t>Vlan</w:t>
       </w:r>
       <w:proofErr w:type="spellEnd"/>
       <w:r>
-        <w:t>.</w:t>
+        <w:t xml:space="preserve"> Management, así como elegimos la </w:t>
+      </w:r>
+      <w:proofErr w:type="spellStart"/>
+      <w:r>
+        <w:t>Tagged</w:t>
+      </w:r>
+      <w:proofErr w:type="spellEnd"/>
+      <w:r>
+        <w:t xml:space="preserve"> </w:t>
+      </w:r>
+      <w:proofErr w:type="spellStart"/>
+      <w:r>
+        <w:t>Vlan</w:t>
+      </w:r>
+      <w:proofErr w:type="spellEnd"/>
+      <w:r>
+        <w:t xml:space="preserve"> correcta.</w:t>
+      </w:r>
+    </w:p>
+    <w:p>
+      <w:r>
+        <w:lastRenderedPageBreak/>
+        <w:drawing>
+          <wp:inline distT="0" distB="0" distL="0" distR="0" wp14:anchorId="175A395C" wp14:editId="5BA5BE6D">
+            <wp:extent cx="2605088" cy="3388284"/>
+            <wp:effectExtent l="0" t="0" r="5080" b="3175"/>
+            <wp:docPr id="6" name="Picture 1" descr="A screenshot of a computer&#10;&#10;AI-generated content may be incorrect."/>
+            <wp:cNvGraphicFramePr>
+              <a:graphicFrameLocks xmlns:a="http://schemas.openxmlformats.org/drawingml/2006/main" noChangeAspect="1"/>
+            </wp:cNvGraphicFramePr>
+            <a:graphic xmlns:a="http://schemas.openxmlformats.org/drawingml/2006/main">
+              <a:graphicData uri="http://schemas.openxmlformats.org/drawingml/2006/picture">
+                <pic:pic xmlns:pic="http://schemas.openxmlformats.org/drawingml/2006/picture">
+                  <pic:nvPicPr>
+                    <pic:cNvPr id="6" name="Picture 1" descr="A screenshot of a computer&#10;&#10;AI-generated content may be incorrect."/>
+                    <pic:cNvPicPr/>
+                  </pic:nvPicPr>
+                  <pic:blipFill>
+                    <a:blip r:embed="rId11"/>
+                    <a:stretch>
+                      <a:fillRect/>
+                    </a:stretch>
+                  </pic:blipFill>
+                  <pic:spPr>
+                    <a:xfrm>
+                      <a:off x="0" y="0"/>
+                      <a:ext cx="2609377" cy="3393863"/>
+                    </a:xfrm>
+                    <a:prstGeom prst="rect">
+                      <a:avLst/>
+                    </a:prstGeom>
+                  </pic:spPr>
+                </pic:pic>
+              </a:graphicData>
+            </a:graphic>
+          </wp:inline>
+        </w:drawing>
+      </w:r>
+    </w:p>
+    <w:p>
+      <w:r>
+        <w:t xml:space="preserve">Se selecciona la acción a realizar del puerto, en este caso, </w:t>
+      </w:r>
+      <w:proofErr w:type="spellStart"/>
+      <w:r>
+        <w:t>switching</w:t>
+      </w:r>
+      <w:proofErr w:type="spellEnd"/>
+      <w:r>
+        <w:t xml:space="preserve">. Activamos en el </w:t>
+      </w:r>
+      <w:proofErr w:type="spellStart"/>
+      <w:r>
+        <w:t>checklist</w:t>
+      </w:r>
+      <w:proofErr w:type="spellEnd"/>
+      <w:r>
+        <w:t xml:space="preserve"> las opciones de </w:t>
+      </w:r>
+      <w:proofErr w:type="spellStart"/>
+      <w:r>
+        <w:t>Loop</w:t>
+      </w:r>
+      <w:proofErr w:type="spellEnd"/>
+      <w:r>
+        <w:t xml:space="preserve"> </w:t>
+      </w:r>
+      <w:proofErr w:type="spellStart"/>
+      <w:r>
+        <w:t>Protection</w:t>
+      </w:r>
+      <w:proofErr w:type="spellEnd"/>
+      <w:r>
+        <w:t xml:space="preserve">, </w:t>
+      </w:r>
+      <w:proofErr w:type="spellStart"/>
+      <w:r>
+        <w:t>Spanning</w:t>
+      </w:r>
+      <w:proofErr w:type="spellEnd"/>
+      <w:r>
+        <w:t xml:space="preserve"> </w:t>
+      </w:r>
+      <w:proofErr w:type="spellStart"/>
+      <w:r>
+        <w:t>Tree</w:t>
+      </w:r>
+      <w:proofErr w:type="spellEnd"/>
+      <w:r>
+        <w:t xml:space="preserve"> </w:t>
+      </w:r>
+      <w:proofErr w:type="spellStart"/>
+      <w:r>
+        <w:t>Protocol</w:t>
+      </w:r>
+      <w:proofErr w:type="spellEnd"/>
+      <w:r>
+        <w:t xml:space="preserve">, LLDP-MED y </w:t>
+      </w:r>
+      <w:proofErr w:type="spellStart"/>
+      <w:r>
+        <w:t>Voice</w:t>
+      </w:r>
+      <w:proofErr w:type="spellEnd"/>
+      <w:r>
+        <w:t xml:space="preserve"> </w:t>
+      </w:r>
+      <w:proofErr w:type="spellStart"/>
+      <w:r>
+        <w:t>Vlan</w:t>
+      </w:r>
+      <w:proofErr w:type="spellEnd"/>
+      <w:r>
+        <w:t xml:space="preserve">. En este último seleccionamos la </w:t>
+      </w:r>
+      <w:proofErr w:type="spellStart"/>
+      <w:r>
+        <w:t>Vlan</w:t>
+      </w:r>
+      <w:proofErr w:type="spellEnd"/>
+      <w:r>
+        <w:t xml:space="preserve"> correcta, y damos </w:t>
+      </w:r>
+      <w:proofErr w:type="spellStart"/>
+      <w:r>
+        <w:t>click</w:t>
+      </w:r>
+      <w:proofErr w:type="spellEnd"/>
+      <w:r>
+        <w:t xml:space="preserve"> en </w:t>
+      </w:r>
+      <w:proofErr w:type="spellStart"/>
+      <w:r>
+        <w:t>Apply</w:t>
+      </w:r>
+      <w:proofErr w:type="spellEnd"/>
+      <w:r>
+        <w:t xml:space="preserve"> Changes.</w:t>
+      </w:r>
+    </w:p>
+    <w:p>
+      <w:r>
+        <w:drawing>
+          <wp:inline distT="0" distB="0" distL="0" distR="0" wp14:anchorId="799B5998" wp14:editId="2A7697E0">
+            <wp:extent cx="2038350" cy="3628213"/>
+            <wp:effectExtent l="0" t="0" r="0" b="0"/>
+            <wp:docPr id="7" name="Picture 1" descr="A screenshot of a computer&#10;&#10;AI-generated content may be incorrect."/>
+            <wp:cNvGraphicFramePr>
+              <a:graphicFrameLocks xmlns:a="http://schemas.openxmlformats.org/drawingml/2006/main" noChangeAspect="1"/>
+            </wp:cNvGraphicFramePr>
+            <a:graphic xmlns:a="http://schemas.openxmlformats.org/drawingml/2006/main">
+              <a:graphicData uri="http://schemas.openxmlformats.org/drawingml/2006/picture">
+                <pic:pic xmlns:pic="http://schemas.openxmlformats.org/drawingml/2006/picture">
+                  <pic:nvPicPr>
+                    <pic:cNvPr id="7" name="Picture 1" descr="A screenshot of a computer&#10;&#10;AI-generated content may be incorrect."/>
+                    <pic:cNvPicPr/>
+                  </pic:nvPicPr>
+                  <pic:blipFill>
+                    <a:blip r:embed="rId12"/>
+                    <a:stretch>
+                      <a:fillRect/>
+                    </a:stretch>
+                  </pic:blipFill>
+                  <pic:spPr>
+                    <a:xfrm>
+                      <a:off x="0" y="0"/>
+                      <a:ext cx="2041300" cy="3633464"/>
+                    </a:xfrm>
+                    <a:prstGeom prst="rect">
+                      <a:avLst/>
+                    </a:prstGeom>
+                  </pic:spPr>
+                </pic:pic>
+              </a:graphicData>
+            </a:graphic>
+          </wp:inline>
+        </w:drawing>
       </w:r>
     </w:p>
     <w:p>
@@ -736,7 +1041,7 @@
           <w:bCs/>
           <w:lang w:val="en-US"/>
         </w:rPr>
-        <w:t xml:space="preserve">pago:</w:t>
+        <w:t xml:space="preserve">sitio manasger:</w:t>
       </w:r>
       <w:r>
         <w:rPr>
@@ -749,7 +1054,7 @@
         <w:rPr>
           <w:lang w:val="en-US"/>
         </w:rPr>
-        <w:t xml:space="preserve">Pago mensual del software recurrente de TI de Olnatura.</w:t>
+        <w:t xml:space="preserve">Intranet de UniFi</w:t>
       </w:r>
     </w:p>
     <w:p>
@@ -786,7 +1091,7 @@
           <w:bCs/>
           <w:lang w:val="en-US"/>
         </w:rPr>
-        <w:t xml:space="preserve">precio:</w:t>
+        <w:t xml:space="preserve">pestaña UniFi Devices:</w:t>
       </w:r>
       <w:r>
         <w:rPr>
@@ -799,7 +1104,7 @@
         <w:rPr>
           <w:lang w:val="en-US"/>
         </w:rPr>
-        <w:t xml:space="preserve">Cantidad de dinero que se paga por el uso del software.</w:t>
+        <w:t xml:space="preserve">Galería de dispositivos de UniFi</w:t>
       </w:r>
     </w:p>
     <w:p>
@@ -836,7 +1141,7 @@
           <w:bCs/>
           <w:lang w:val="en-US"/>
         </w:rPr>
-        <w:t xml:space="preserve">compra:</w:t>
+        <w:t xml:space="preserve">switches:</w:t>
       </w:r>
       <w:r>
         <w:rPr>
@@ -849,7 +1154,7 @@
         <w:rPr>
           <w:lang w:val="en-US"/>
         </w:rPr>
-        <w:t xml:space="preserve">Operación de adquisición del software recurrente de TI de Olnatura.</w:t>
+        <w:t xml:space="preserve">Dispositivos de conexión de red</w:t>
       </w:r>
     </w:p>
     <w:p>
@@ -886,7 +1191,7 @@
           <w:bCs/>
           <w:lang w:val="en-US"/>
         </w:rPr>
-        <w:t xml:space="preserve">factura:</w:t>
+        <w:t xml:space="preserve">Port Manager:</w:t>
       </w:r>
       <w:r>
         <w:rPr>
@@ -899,7 +1204,7 @@
         <w:rPr>
           <w:lang w:val="en-US"/>
         </w:rPr>
-        <w:t xml:space="preserve">Documento que registra la realización del pago del software recurrente de TI de Olnatura.</w:t>
+        <w:t xml:space="preserve">Administración de puertos</w:t>
       </w:r>
     </w:p>
     <w:p>
@@ -936,7 +1241,7 @@
           <w:bCs/>
           <w:lang w:val="en-US"/>
         </w:rPr>
-        <w:t xml:space="preserve">tarjeta:</w:t>
+        <w:t xml:space="preserve">puertos:</w:t>
       </w:r>
       <w:r>
         <w:rPr>
@@ -949,7 +1254,7 @@
         <w:rPr>
           <w:lang w:val="en-US"/>
         </w:rPr>
-        <w:t xml:space="preserve">Medio de pago utilizado para pagar el software recurrente de TI de Olnatura.</w:t>
+        <w:t xml:space="preserve">Conectores de red</w:t>
       </w:r>
     </w:p>
     <w:p>
@@ -986,7 +1291,7 @@
           <w:bCs/>
           <w:lang w:val="en-US"/>
         </w:rPr>
-        <w:t xml:space="preserve">cuenta:</w:t>
+        <w:t xml:space="preserve">configuración:</w:t>
       </w:r>
       <w:r>
         <w:rPr>
@@ -999,7 +1304,457 @@
         <w:rPr>
           <w:lang w:val="en-US"/>
         </w:rPr>
-        <w:t xml:space="preserve">Nombre o identificación del beneficiario del pago del software recurrente de TI de Olnatura.</w:t>
+        <w:t xml:space="preserve">Ajuste o configuraciones de un dispositivo o sistema de red</w:t>
+      </w:r>
+    </w:p>
+    <w:p>
+      <w:pPr>
+        <w:rPr>
+          <w:lang w:val="en-US"/>
+        </w:rPr>
+      </w:pPr>
+      <w:r>
+        <w:rPr>
+          <w:lang w:val="en-US"/>
+        </w:rPr>
+        <w:t xml:space="preserve"/>
+      </w:r>
+    </w:p>
+    <w:p>
+      <w:pPr>
+        <w:rPr>
+          <w:lang w:val="en-US"/>
+        </w:rPr>
+      </w:pPr>
+      <w:r>
+        <w:rPr>
+          <w:b/>
+          <w:bCs/>
+          <w:lang w:val="en-US"/>
+        </w:rPr>
+        <w:t xml:space="preserve">- </w:t>
+      </w:r>
+      <w:proofErr w:type="gramStart"/>
+      <w:r>
+        <w:rPr>
+          <w:b/>
+          <w:bCs/>
+          <w:lang w:val="en-US"/>
+        </w:rPr>
+        <w:t xml:space="preserve">equipo de cómputo:</w:t>
+      </w:r>
+      <w:r>
+        <w:rPr>
+          <w:lang w:val="en-US"/>
+        </w:rPr>
+        <w:t xml:space="preserve"> </w:t>
+      </w:r>
+      <w:proofErr w:type="gramStart"/>
+      <w:r>
+        <w:rPr>
+          <w:lang w:val="en-US"/>
+        </w:rPr>
+        <w:t xml:space="preserve">Dispositivo de cómputo o ordenador</w:t>
+      </w:r>
+    </w:p>
+    <w:p>
+      <w:pPr>
+        <w:rPr>
+          <w:lang w:val="en-US"/>
+        </w:rPr>
+      </w:pPr>
+      <w:r>
+        <w:rPr>
+          <w:lang w:val="en-US"/>
+        </w:rPr>
+        <w:t xml:space="preserve"/>
+      </w:r>
+    </w:p>
+    <w:p>
+      <w:pPr>
+        <w:rPr>
+          <w:lang w:val="en-US"/>
+        </w:rPr>
+      </w:pPr>
+      <w:r>
+        <w:rPr>
+          <w:b/>
+          <w:bCs/>
+          <w:lang w:val="en-US"/>
+        </w:rPr>
+        <w:t xml:space="preserve">- </w:t>
+      </w:r>
+      <w:proofErr w:type="gramStart"/>
+      <w:r>
+        <w:rPr>
+          <w:b/>
+          <w:bCs/>
+          <w:lang w:val="en-US"/>
+        </w:rPr>
+        <w:t xml:space="preserve">MACs:</w:t>
+      </w:r>
+      <w:r>
+        <w:rPr>
+          <w:lang w:val="en-US"/>
+        </w:rPr>
+        <w:t xml:space="preserve"> </w:t>
+      </w:r>
+      <w:proofErr w:type="gramStart"/>
+      <w:r>
+        <w:rPr>
+          <w:lang w:val="en-US"/>
+        </w:rPr>
+        <w:t xml:space="preserve">Identificadores de dirección de red</w:t>
+      </w:r>
+    </w:p>
+    <w:p>
+      <w:pPr>
+        <w:rPr>
+          <w:lang w:val="en-US"/>
+        </w:rPr>
+      </w:pPr>
+      <w:r>
+        <w:rPr>
+          <w:lang w:val="en-US"/>
+        </w:rPr>
+        <w:t xml:space="preserve"/>
+      </w:r>
+    </w:p>
+    <w:p>
+      <w:pPr>
+        <w:rPr>
+          <w:lang w:val="en-US"/>
+        </w:rPr>
+      </w:pPr>
+      <w:r>
+        <w:rPr>
+          <w:b/>
+          <w:bCs/>
+          <w:lang w:val="en-US"/>
+        </w:rPr>
+        <w:t xml:space="preserve">- </w:t>
+      </w:r>
+      <w:proofErr w:type="gramStart"/>
+      <w:r>
+        <w:rPr>
+          <w:b/>
+          <w:bCs/>
+          <w:lang w:val="en-US"/>
+        </w:rPr>
+        <w:t xml:space="preserve">Vlan Nativa:</w:t>
+      </w:r>
+      <w:r>
+        <w:rPr>
+          <w:lang w:val="en-US"/>
+        </w:rPr>
+        <w:t xml:space="preserve"> </w:t>
+      </w:r>
+      <w:proofErr w:type="gramStart"/>
+      <w:r>
+        <w:rPr>
+          <w:lang w:val="en-US"/>
+        </w:rPr>
+        <w:t xml:space="preserve">Red nativa</w:t>
+      </w:r>
+    </w:p>
+    <w:p>
+      <w:pPr>
+        <w:rPr>
+          <w:lang w:val="en-US"/>
+        </w:rPr>
+      </w:pPr>
+      <w:r>
+        <w:rPr>
+          <w:lang w:val="en-US"/>
+        </w:rPr>
+        <w:t xml:space="preserve"/>
+      </w:r>
+    </w:p>
+    <w:p>
+      <w:pPr>
+        <w:rPr>
+          <w:lang w:val="en-US"/>
+        </w:rPr>
+      </w:pPr>
+      <w:r>
+        <w:rPr>
+          <w:b/>
+          <w:bCs/>
+          <w:lang w:val="en-US"/>
+        </w:rPr>
+        <w:t xml:space="preserve">- </w:t>
+      </w:r>
+      <w:proofErr w:type="gramStart"/>
+      <w:r>
+        <w:rPr>
+          <w:b/>
+          <w:bCs/>
+          <w:lang w:val="en-US"/>
+        </w:rPr>
+        <w:t xml:space="preserve">Tagged Vlan Management:</w:t>
+      </w:r>
+      <w:r>
+        <w:rPr>
+          <w:lang w:val="en-US"/>
+        </w:rPr>
+        <w:t xml:space="preserve"> </w:t>
+      </w:r>
+      <w:proofErr w:type="gramStart"/>
+      <w:r>
+        <w:rPr>
+          <w:lang w:val="en-US"/>
+        </w:rPr>
+        <w:t xml:space="preserve">Gerencia de VLAN etiquetada</w:t>
+      </w:r>
+    </w:p>
+    <w:p>
+      <w:pPr>
+        <w:rPr>
+          <w:lang w:val="en-US"/>
+        </w:rPr>
+      </w:pPr>
+      <w:r>
+        <w:rPr>
+          <w:lang w:val="en-US"/>
+        </w:rPr>
+        <w:t xml:space="preserve"/>
+      </w:r>
+    </w:p>
+    <w:p>
+      <w:pPr>
+        <w:rPr>
+          <w:lang w:val="en-US"/>
+        </w:rPr>
+      </w:pPr>
+      <w:r>
+        <w:rPr>
+          <w:b/>
+          <w:bCs/>
+          <w:lang w:val="en-US"/>
+        </w:rPr>
+        <w:t xml:space="preserve">- </w:t>
+      </w:r>
+      <w:proofErr w:type="gramStart"/>
+      <w:r>
+        <w:rPr>
+          <w:b/>
+          <w:bCs/>
+          <w:lang w:val="en-US"/>
+        </w:rPr>
+        <w:t xml:space="preserve">custom Tagged Vlan:</w:t>
+      </w:r>
+      <w:r>
+        <w:rPr>
+          <w:lang w:val="en-US"/>
+        </w:rPr>
+        <w:t xml:space="preserve"> </w:t>
+      </w:r>
+      <w:proofErr w:type="gramStart"/>
+      <w:r>
+        <w:rPr>
+          <w:lang w:val="en-US"/>
+        </w:rPr>
+        <w:t xml:space="preserve">Etiqueta personalizada de VLAN</w:t>
+      </w:r>
+    </w:p>
+    <w:p>
+      <w:pPr>
+        <w:rPr>
+          <w:lang w:val="en-US"/>
+        </w:rPr>
+      </w:pPr>
+      <w:r>
+        <w:rPr>
+          <w:lang w:val="en-US"/>
+        </w:rPr>
+        <w:t xml:space="preserve"/>
+      </w:r>
+    </w:p>
+    <w:p>
+      <w:pPr>
+        <w:rPr>
+          <w:lang w:val="en-US"/>
+        </w:rPr>
+      </w:pPr>
+      <w:r>
+        <w:rPr>
+          <w:b/>
+          <w:bCs/>
+          <w:lang w:val="en-US"/>
+        </w:rPr>
+        <w:t xml:space="preserve">- </w:t>
+      </w:r>
+      <w:proofErr w:type="gramStart"/>
+      <w:r>
+        <w:rPr>
+          <w:b/>
+          <w:bCs/>
+          <w:lang w:val="en-US"/>
+        </w:rPr>
+        <w:t xml:space="preserve">Spanning Tree Protocol:</w:t>
+      </w:r>
+      <w:r>
+        <w:rPr>
+          <w:lang w:val="en-US"/>
+        </w:rPr>
+        <w:t xml:space="preserve"> </w:t>
+      </w:r>
+      <w:proofErr w:type="gramStart"/>
+      <w:r>
+        <w:rPr>
+          <w:lang w:val="en-US"/>
+        </w:rPr>
+        <w:t xml:space="preserve">Procedimiento de árbol copiador</w:t>
+      </w:r>
+    </w:p>
+    <w:p>
+      <w:pPr>
+        <w:rPr>
+          <w:lang w:val="en-US"/>
+        </w:rPr>
+      </w:pPr>
+      <w:r>
+        <w:rPr>
+          <w:lang w:val="en-US"/>
+        </w:rPr>
+        <w:t xml:space="preserve"/>
+      </w:r>
+    </w:p>
+    <w:p>
+      <w:pPr>
+        <w:rPr>
+          <w:lang w:val="en-US"/>
+        </w:rPr>
+      </w:pPr>
+      <w:r>
+        <w:rPr>
+          <w:b/>
+          <w:bCs/>
+          <w:lang w:val="en-US"/>
+        </w:rPr>
+        <w:t xml:space="preserve">- </w:t>
+      </w:r>
+      <w:proofErr w:type="gramStart"/>
+      <w:r>
+        <w:rPr>
+          <w:b/>
+          <w:bCs/>
+          <w:lang w:val="en-US"/>
+        </w:rPr>
+        <w:t xml:space="preserve">Loop Protection:</w:t>
+      </w:r>
+      <w:r>
+        <w:rPr>
+          <w:lang w:val="en-US"/>
+        </w:rPr>
+        <w:t xml:space="preserve"> </w:t>
+      </w:r>
+      <w:proofErr w:type="gramStart"/>
+      <w:r>
+        <w:rPr>
+          <w:lang w:val="en-US"/>
+        </w:rPr>
+        <w:t xml:space="preserve">Protección contra círculos</w:t>
+      </w:r>
+    </w:p>
+    <w:p>
+      <w:pPr>
+        <w:rPr>
+          <w:lang w:val="en-US"/>
+        </w:rPr>
+      </w:pPr>
+      <w:r>
+        <w:rPr>
+          <w:lang w:val="en-US"/>
+        </w:rPr>
+        <w:t xml:space="preserve"/>
+      </w:r>
+    </w:p>
+    <w:p>
+      <w:pPr>
+        <w:rPr>
+          <w:lang w:val="en-US"/>
+        </w:rPr>
+      </w:pPr>
+      <w:r>
+        <w:rPr>
+          <w:b/>
+          <w:bCs/>
+          <w:lang w:val="en-US"/>
+        </w:rPr>
+        <w:t xml:space="preserve">- </w:t>
+      </w:r>
+      <w:proofErr w:type="gramStart"/>
+      <w:r>
+        <w:rPr>
+          <w:b/>
+          <w:bCs/>
+          <w:lang w:val="en-US"/>
+        </w:rPr>
+        <w:t xml:space="preserve">LLDP-MED:</w:t>
+      </w:r>
+      <w:r>
+        <w:rPr>
+          <w:lang w:val="en-US"/>
+        </w:rPr>
+        <w:t xml:space="preserve"> </w:t>
+      </w:r>
+      <w:proofErr w:type="gramStart"/>
+      <w:r>
+        <w:rPr>
+          <w:lang w:val="en-US"/>
+        </w:rPr>
+        <w:t xml:space="preserve">Medición y diagnóstico de la red</w:t>
+      </w:r>
+    </w:p>
+    <w:p>
+      <w:pPr>
+        <w:rPr>
+          <w:lang w:val="en-US"/>
+        </w:rPr>
+      </w:pPr>
+      <w:r>
+        <w:rPr>
+          <w:lang w:val="en-US"/>
+        </w:rPr>
+        <w:t xml:space="preserve"/>
+      </w:r>
+    </w:p>
+    <w:p>
+      <w:pPr>
+        <w:rPr>
+          <w:lang w:val="en-US"/>
+        </w:rPr>
+      </w:pPr>
+      <w:r>
+        <w:rPr>
+          <w:b/>
+          <w:bCs/>
+          <w:lang w:val="en-US"/>
+        </w:rPr>
+        <w:t xml:space="preserve">- </w:t>
+      </w:r>
+      <w:proofErr w:type="gramStart"/>
+      <w:r>
+        <w:rPr>
+          <w:b/>
+          <w:bCs/>
+          <w:lang w:val="en-US"/>
+        </w:rPr>
+        <w:t xml:space="preserve">Voice Vlan:</w:t>
+      </w:r>
+      <w:r>
+        <w:rPr>
+          <w:lang w:val="en-US"/>
+        </w:rPr>
+        <w:t xml:space="preserve"> </w:t>
+      </w:r>
+      <w:proofErr w:type="gramStart"/>
+      <w:r>
+        <w:rPr>
+          <w:lang w:val="en-US"/>
+        </w:rPr>
+        <w:t xml:space="preserve">VLAN para voz</w:t>
       </w:r>
     </w:p>
     <w:p>
@@ -1023,106 +1778,6 @@
     </w:sectPr>
   </w:body>
 </w:document>
-</file>
-
-<file path=word/numbering.xml><?xml version="1.0" encoding="utf-8"?>
-<w:numbering xmlns:wpc="http://schemas.microsoft.com/office/word/2010/wordprocessingCanvas" xmlns:mo="http://schemas.microsoft.com/office/mac/office/2008/main" xmlns:mc="http://schemas.openxmlformats.org/markup-compatibility/2006" xmlns:mv="urn:schemas-microsoft-com:mac:vml" xmlns:o="urn:schemas-microsoft-com:office:office" xmlns:r="http://schemas.openxmlformats.org/officeDocument/2006/relationships" xmlns:m="http://schemas.openxmlformats.org/officeDocument/2006/math" xmlns:v="urn:schemas-microsoft-com:vml" xmlns:wp14="http://schemas.microsoft.com/office/word/2010/wordprocessingDrawing" xmlns:wp="http://schemas.openxmlformats.org/drawingml/2006/wordprocessingDrawing" xmlns:w10="urn:schemas-microsoft-com:office:word" xmlns:w="http://schemas.openxmlformats.org/wordprocessingml/2006/main" xmlns:w14="http://schemas.microsoft.com/office/word/2010/wordml" xmlns:w15="http://schemas.microsoft.com/office/word/2012/wordml" xmlns:wpg="http://schemas.microsoft.com/office/word/2010/wordprocessingGroup" xmlns:wpi="http://schemas.microsoft.com/office/word/2010/wordprocessingInk" xmlns:wne="http://schemas.microsoft.com/office/word/2006/wordml" xmlns:wps="http://schemas.microsoft.com/office/word/2010/wordprocessingShape" mc:Ignorable="w14 w15 wp14">
-  <w:abstractNum w:abstractNumId="0" w15:restartNumberingAfterBreak="0">
-    <w:nsid w:val="044DA221"/>
-    <w:multiLevelType w:val="hybridMultilevel"/>
-    <w:tmpl w:val="3216F82C"/>
-    <w:lvl w:ilvl="0" w:tplc="0409000F">
-      <w:start w:val="1"/>
-      <w:numFmt w:val="decimal"/>
-      <w:lvlText w:val="%1."/>
-      <w:lvlJc w:val="left"/>
-      <w:pPr>
-        <w:ind w:left="720" w:hanging="360"/>
-      </w:pPr>
-    </w:lvl>
-    <w:lvl w:ilvl="1" w:tplc="04090019" w:tentative="1">
-      <w:start w:val="1"/>
-      <w:numFmt w:val="lowerLetter"/>
-      <w:lvlText w:val="%2."/>
-      <w:lvlJc w:val="left"/>
-      <w:pPr>
-        <w:ind w:left="1440" w:hanging="360"/>
-      </w:pPr>
-    </w:lvl>
-    <w:lvl w:ilvl="2" w:tplc="0409001B" w:tentative="1">
-      <w:start w:val="1"/>
-      <w:numFmt w:val="lowerRoman"/>
-      <w:lvlText w:val="%3."/>
-      <w:lvlJc w:val="right"/>
-      <w:pPr>
-        <w:ind w:left="2160" w:hanging="180"/>
-      </w:pPr>
-    </w:lvl>
-    <w:lvl w:ilvl="3" w:tplc="0409000F" w:tentative="1">
-      <w:start w:val="1"/>
-      <w:numFmt w:val="decimal"/>
-      <w:lvlText w:val="%4."/>
-      <w:lvlJc w:val="left"/>
-      <w:pPr>
-        <w:ind w:left="2880" w:hanging="360"/>
-      </w:pPr>
-    </w:lvl>
-    <w:lvl w:ilvl="4" w:tplc="04090019" w:tentative="1">
-      <w:start w:val="1"/>
-      <w:numFmt w:val="lowerLetter"/>
-      <w:lvlText w:val="%5."/>
-      <w:lvlJc w:val="left"/>
-      <w:pPr>
-        <w:ind w:left="3600" w:hanging="360"/>
-      </w:pPr>
-    </w:lvl>
-    <w:lvl w:ilvl="5" w:tplc="0409001B" w:tentative="1">
-      <w:start w:val="1"/>
-      <w:numFmt w:val="lowerRoman"/>
-      <w:lvlText w:val="%6."/>
-      <w:lvlJc w:val="right"/>
-      <w:pPr>
-        <w:ind w:left="4320" w:hanging="180"/>
-      </w:pPr>
-    </w:lvl>
-    <w:lvl w:ilvl="6" w:tplc="0409000F" w:tentative="1">
-      <w:start w:val="1"/>
-      <w:numFmt w:val="decimal"/>
-      <w:lvlText w:val="%7."/>
-      <w:lvlJc w:val="left"/>
-      <w:pPr>
-        <w:ind w:left="5040" w:hanging="360"/>
-      </w:pPr>
-    </w:lvl>
-    <w:lvl w:ilvl="7" w:tplc="04090019" w:tentative="1">
-      <w:start w:val="1"/>
-      <w:numFmt w:val="lowerLetter"/>
-      <w:lvlText w:val="%8."/>
-      <w:lvlJc w:val="left"/>
-      <w:pPr>
-        <w:ind w:left="5760" w:hanging="360"/>
-      </w:pPr>
-    </w:lvl>
-    <w:lvl w:ilvl="8" w:tplc="0409001B" w:tentative="1">
-      <w:start w:val="1"/>
-      <w:numFmt w:val="lowerRoman"/>
-      <w:lvlText w:val="%9."/>
-      <w:lvlJc w:val="right"/>
-      <w:pPr>
-        <w:ind w:left="6480" w:hanging="180"/>
-      </w:pPr>
-    </w:lvl>
-  </w:abstractNum>
-  <w:num xmlns:w16cid="http://schemas.microsoft.com/office/word/2016/wordml/cid" w:numId="2" w16cid:durableId="2029405728">
-    <w:abstractNumId w:val="0"/>
-    <w:lvlOverride w:ilvl="0">
-      <w:startOverride w:val="1"/>
-    </w:lvlOverride>
-  </w:num>
-  <w:num xmlns:w16cid="http://schemas.microsoft.com/office/word/2016/wordml/cid" w:numId="1" w16cid:durableId="2029405728">
-    <w:abstractNumId w:val="0"/>
-  </w:num>
-</w:numbering>
 </file>
 
 <file path=word/styles.xml><?xml version="1.0" encoding="utf-8"?>

</xml_diff>

<commit_message>
cambios de nombres y rutas para mayor orden
</commit_message>
<xml_diff>
--- a/uploads/manual_final.docx
+++ b/uploads/manual_final.docx
@@ -22,7 +22,7 @@
           <w:sz w:val="52"/>
           <w:szCs w:val="52"/>
         </w:rPr>
-        <w:t xml:space="preserve"> Manual para Configuración del Puertoprocesso en UniFi Devices</w:t>
+        <w:t xml:space="preserve">Manual para Autorizar una Cuenta de Unifi en Secure Protect (Cámaras)</w:t>
       </w:r>
     </w:p>
     <w:p/>
@@ -142,7 +142,7 @@
           <w:sz w:val="36"/>
           <w:szCs w:val="36"/>
         </w:rPr>
-        <w:t xml:space="preserve">31/10/2025</w:t>
+        <w:t xml:space="preserve">05/11/2025</w:t>
       </w:r>
     </w:p>
     <w:p>
@@ -231,7 +231,7 @@
           <w:sz w:val="24"/>
           <w:szCs w:val="24"/>
         </w:rPr>
-        <w:t xml:space="preserve">El objetivo de este manual es proporcionar un guía detallada para configurar el switch UniFi Devices para un uso específico.</w:t>
+        <w:t xml:space="preserve"/>
       </w:r>
     </w:p>
     <w:p>
@@ -269,7 +269,7 @@
           <w:sz w:val="24"/>
           <w:szCs w:val="24"/>
         </w:rPr>
-        <w:t xml:space="preserve">Este manual se aplica a los usuarios que desean configurar el switch UniFi Devices para conectar dispositivos de cómputo y otros sistemas en una red segura y optimizada.</w:t>
+        <w:t xml:space="preserve"/>
       </w:r>
     </w:p>
     <w:p>
@@ -307,7 +307,7 @@
           <w:sz w:val="24"/>
           <w:szCs w:val="24"/>
         </w:rPr>
-        <w:t xml:space="preserve">El manual está dirigido a los administradores de red, técnicos y cualquier otro usuario que desee configurar el switch UniFi Devices.</w:t>
+        <w:t xml:space="preserve"/>
       </w:r>
     </w:p>
     <w:p>
@@ -366,7 +366,7 @@
           <w:sz w:val="24"/>
           <w:szCs w:val="24"/>
         </w:rPr>
-        <w:t xml:space="preserve">El objetivo es proporcionar una configuración adecuada para el switch UniFi Devices, lo que permitirá conectar dispositivos de cómputo y otros sistemas en una red segura y optimizada, mientras se garantiza la integridad de la red.</w:t>
+        <w:t xml:space="preserve"/>
       </w:r>
     </w:p>
     <w:p>
@@ -404,7 +404,7 @@
           <w:sz w:val="24"/>
           <w:szCs w:val="24"/>
         </w:rPr>
-        <w:t xml:space="preserve">El manual aplica a los usuarios que desean configurar el switch UniFi Devices para conectar dispositivos de cómputo y otros sistemas en una red segura y optimizada, dentro del área o departamento responsable de la configuración de la red.</w:t>
+        <w:t xml:space="preserve"/>
       </w:r>
     </w:p>
     <w:p>
@@ -442,7 +442,7 @@
           <w:sz w:val="24"/>
           <w:szCs w:val="24"/>
         </w:rPr>
-        <w:t xml:space="preserve">El manual está preparado por el equipo de soporte técnico de UniFi Devices.</w:t>
+        <w:t xml:space="preserve"/>
       </w:r>
     </w:p>
     <w:p>
@@ -521,32 +521,86 @@
     </w:p>
     <w:p>
       <w:r>
-        <w:t xml:space="preserve">Ingresamos al site </w:t>
+        <w:t>Manual para autorizar una cuenta de</w:t>
+      </w:r>
+      <w:r>
+        <w:t xml:space="preserve"> </w:t>
       </w:r>
       <w:proofErr w:type="spellStart"/>
       <w:r>
-        <w:t>manasger</w:t>
+        <w:t>unifi</w:t>
       </w:r>
       <w:proofErr w:type="spellEnd"/>
       <w:r>
-        <w:t xml:space="preserve"> de </w:t>
+        <w:t xml:space="preserve"> en </w:t>
       </w:r>
       <w:proofErr w:type="spellStart"/>
       <w:r>
-        <w:t>unifi</w:t>
+        <w:t>secure</w:t>
       </w:r>
       <w:proofErr w:type="spellEnd"/>
       <w:r>
-        <w:t>, y seleccionamos el sitio correcto</w:t>
-      </w:r>
-    </w:p>
-    <w:p>
+        <w:t xml:space="preserve"> </w:t>
+      </w:r>
+      <w:proofErr w:type="spellStart"/>
+      <w:r>
+        <w:t>protect</w:t>
+      </w:r>
+      <w:proofErr w:type="spellEnd"/>
+      <w:r>
+        <w:t xml:space="preserve"> (cámaras)</w:t>
+      </w:r>
+    </w:p>
+    <w:p>
+      <w:pPr>
+        <w:pStyle w:val="Prrafodelista"/>
+        <w:numPr>
+          <w:ilvl w:val="0"/>
+          <w:numId w:val="2"/>
+        </w:numPr>
+      </w:pPr>
+      <w:r>
+        <w:t xml:space="preserve">Primero confirmamos con el usuario que se autorizará si es que cuenta con una cuenta </w:t>
+      </w:r>
+      <w:proofErr w:type="spellStart"/>
+      <w:r>
+        <w:t>Unifi</w:t>
+      </w:r>
+      <w:proofErr w:type="spellEnd"/>
+      <w:r>
+        <w:t>, si es así, se solicita y continuamos con el proceso. Si no cuenta con ella, se debe apoyar para su creación usando el correo institucional.</w:t>
+      </w:r>
+    </w:p>
+    <w:p>
+      <w:pPr>
+        <w:pStyle w:val="Prrafodelista"/>
+        <w:numPr>
+          <w:ilvl w:val="0"/>
+          <w:numId w:val="2"/>
+        </w:numPr>
+      </w:pPr>
+      <w:r>
+        <w:t xml:space="preserve">Dentro de site </w:t>
+      </w:r>
+      <w:proofErr w:type="gramStart"/>
+      <w:r>
+        <w:t>manager</w:t>
+      </w:r>
+      <w:proofErr w:type="gramEnd"/>
+      <w:r>
+        <w:t>, entramos al UDM que cuenta con las cámaras conectadas a las que el usuario desea ser autorizado.</w:t>
+      </w:r>
+    </w:p>
+    <w:p>
+      <w:pPr>
+        <w:pStyle w:val="Prrafodelista"/>
+      </w:pPr>
       <w:r>
         <w:drawing>
-          <wp:inline distT="0" distB="0" distL="0" distR="0" wp14:anchorId="697E8E7C" wp14:editId="1BB9490A">
-            <wp:extent cx="5943600" cy="2905125"/>
-            <wp:effectExtent l="0" t="0" r="0" b="9525"/>
-            <wp:docPr id="2" name="Picture 1" descr="A screenshot of a chat&#10;&#10;AI-generated content may be incorrect."/>
+          <wp:inline distT="0" distB="0" distL="0" distR="0" wp14:anchorId="6D8AD63E" wp14:editId="6D5A5805">
+            <wp:extent cx="5001323" cy="3419952"/>
+            <wp:effectExtent l="0" t="0" r="8890" b="9525"/>
+            <wp:docPr id="2" name="Picture 1" descr="A screenshot of a video call&#10;&#10;AI-generated content may be incorrect."/>
             <wp:cNvGraphicFramePr>
               <a:graphicFrameLocks xmlns:a="http://schemas.openxmlformats.org/drawingml/2006/main" noChangeAspect="1"/>
             </wp:cNvGraphicFramePr>
@@ -554,11 +608,11 @@
               <a:graphicData uri="http://schemas.openxmlformats.org/drawingml/2006/picture">
                 <pic:pic xmlns:pic="http://schemas.openxmlformats.org/drawingml/2006/picture">
                   <pic:nvPicPr>
-                    <pic:cNvPr id="2" name="Picture 1" descr="A screenshot of a chat&#10;&#10;AI-generated content may be incorrect."/>
+                    <pic:cNvPr id="2" name="Picture 1" descr="A screenshot of a video call&#10;&#10;AI-generated content may be incorrect."/>
                     <pic:cNvPicPr/>
                   </pic:nvPicPr>
                   <pic:blipFill>
-                    <a:blip r:embed="rId7"/>
+                    <a:blip r:embed="rId8"/>
                     <a:stretch>
                       <a:fillRect/>
                     </a:stretch>
@@ -566,7 +620,7 @@
                   <pic:spPr>
                     <a:xfrm>
                       <a:off x="0" y="0"/>
-                      <a:ext cx="5943600" cy="2905125"/>
+                      <a:ext cx="5001323" cy="3419952"/>
                     </a:xfrm>
                     <a:prstGeom prst="rect">
                       <a:avLst/>
@@ -580,32 +634,42 @@
       </w:r>
     </w:p>
     <w:p>
-      <w:r>
-        <w:t xml:space="preserve">Ingresamos a la pestaña de </w:t>
+      <w:pPr>
+        <w:pStyle w:val="Prrafodelista"/>
+        <w:numPr>
+          <w:ilvl w:val="0"/>
+          <w:numId w:val="2"/>
+        </w:numPr>
+      </w:pPr>
+      <w:r>
+        <w:t xml:space="preserve">Entramos al apartado </w:t>
       </w:r>
       <w:proofErr w:type="spellStart"/>
       <w:r>
-        <w:t>UniFi</w:t>
+        <w:t>Admins</w:t>
       </w:r>
       <w:proofErr w:type="spellEnd"/>
       <w:r>
-        <w:t xml:space="preserve"> </w:t>
+        <w:t xml:space="preserve"> &amp; </w:t>
       </w:r>
       <w:proofErr w:type="spellStart"/>
       <w:r>
-        <w:t>Devices</w:t>
+        <w:t>Users</w:t>
       </w:r>
       <w:proofErr w:type="spellEnd"/>
       <w:r>
-        <w:t>, y filtramos por switches</w:t>
-      </w:r>
-    </w:p>
-    <w:p>
+        <w:t>.</w:t>
+      </w:r>
+    </w:p>
+    <w:p>
+      <w:pPr>
+        <w:pStyle w:val="Prrafodelista"/>
+      </w:pPr>
       <w:r>
         <w:drawing>
-          <wp:inline distT="0" distB="0" distL="0" distR="0" wp14:anchorId="0641F355" wp14:editId="798FA88F">
-            <wp:extent cx="5943600" cy="3043555"/>
-            <wp:effectExtent l="0" t="0" r="0" b="4445"/>
+          <wp:inline distT="0" distB="0" distL="0" distR="0" wp14:anchorId="70D46044" wp14:editId="15504369">
+            <wp:extent cx="5670461" cy="3033905"/>
+            <wp:effectExtent l="0" t="0" r="6985" b="0"/>
             <wp:docPr id="3" name="Picture 1" descr="A screenshot of a computer&#10;&#10;AI-generated content may be incorrect."/>
             <wp:cNvGraphicFramePr>
               <a:graphicFrameLocks xmlns:a="http://schemas.openxmlformats.org/drawingml/2006/main" noChangeAspect="1"/>
@@ -617,20 +681,29 @@
                     <pic:cNvPr id="3" name="Picture 1" descr="A screenshot of a computer&#10;&#10;AI-generated content may be incorrect."/>
                     <pic:cNvPicPr/>
                   </pic:nvPicPr>
-                  <pic:blipFill>
-                    <a:blip r:embed="rId8"/>
+                  <pic:blipFill rotWithShape="1">
+                    <a:blip r:embed="rId9"/>
+                    <a:srcRect t="30437" r="30102"/>
                     <a:stretch>
                       <a:fillRect/>
                     </a:stretch>
                   </pic:blipFill>
-                  <pic:spPr>
+                  <pic:spPr bwMode="auto">
                     <a:xfrm>
                       <a:off x="0" y="0"/>
-                      <a:ext cx="5943600" cy="3043555"/>
+                      <a:ext cx="5693317" cy="3046134"/>
                     </a:xfrm>
                     <a:prstGeom prst="rect">
                       <a:avLst/>
                     </a:prstGeom>
+                    <a:ln>
+                      <a:noFill/>
+                    </a:ln>
+                    <a:extLst>
+                      <a:ext uri="{53640926-AAD7-44D8-BBD7-CCE9431645EC}">
+                        <a14:shadowObscured xmlns:a14="http://schemas.microsoft.com/office/drawing/2010/main"/>
+                      </a:ext>
+                    </a:extLst>
                   </pic:spPr>
                 </pic:pic>
               </a:graphicData>
@@ -640,27 +713,59 @@
       </w:r>
     </w:p>
     <w:p>
-      <w:r>
-        <w:t xml:space="preserve">Seleccionamos el switch correcto acorde a lo solicitado, y damos </w:t>
+      <w:pPr>
+        <w:pStyle w:val="Prrafodelista"/>
+        <w:numPr>
+          <w:ilvl w:val="0"/>
+          <w:numId w:val="2"/>
+        </w:numPr>
+        <w:rPr>
+          <w:lang w:val="en-US"/>
+        </w:rPr>
+      </w:pPr>
+      <w:r>
+        <w:rPr>
+          <w:lang w:val="en-US"/>
+        </w:rPr>
+        <w:lastRenderedPageBreak/>
+        <w:t xml:space="preserve">Damos click </w:t>
       </w:r>
       <w:proofErr w:type="spellStart"/>
-      <w:proofErr w:type="gramStart"/>
-      <w:r>
-        <w:t>click</w:t>
+      <w:r>
+        <w:rPr>
+          <w:lang w:val="en-US"/>
+        </w:rPr>
+        <w:t>en</w:t>
       </w:r>
       <w:proofErr w:type="spellEnd"/>
-      <w:proofErr w:type="gramEnd"/>
-      <w:r>
-        <w:t xml:space="preserve"> en Port Manager</w:t>
-      </w:r>
-    </w:p>
-    <w:p>
-      <w:r>
-        <w:lastRenderedPageBreak/>
+      <w:r>
+        <w:rPr>
+          <w:lang w:val="en-US"/>
+        </w:rPr>
+        <w:t xml:space="preserve"> </w:t>
+      </w:r>
+      <w:r>
+        <w:rPr>
+          <w:lang w:val="en-US"/>
+        </w:rPr>
+        <w:t>Create New y Create New User.</w:t>
+      </w:r>
+    </w:p>
+    <w:p>
+      <w:pPr>
+        <w:pStyle w:val="Prrafodelista"/>
+        <w:rPr>
+          <w:lang w:val="en-US"/>
+        </w:rPr>
+      </w:pPr>
+      <w:r>
+        <w:rPr>
+          <w:lang w:val="en-US"/>
+        </w:rPr>
         <w:drawing>
-          <wp:inline distT="0" distB="0" distL="0" distR="0" wp14:anchorId="0A4D1898" wp14:editId="35D28502">
-            <wp:extent cx="5943600" cy="2996565"/>
-            <wp:effectExtent l="0" t="0" r="0" b="0"/>
+          <wp:inline distT="0" distB="0" distL="0" distR="0" wp14:anchorId="585663EC" wp14:editId="588D7358">
+            <wp:extent cx="5943600" cy="1553210"/>
+            <wp:effectExtent l="0" t="0" r="0" b="8890"/>
             <wp:docPr id="4" name="Picture 1" descr="A screenshot of a computer&#10;&#10;AI-generated content may be incorrect."/>
             <wp:cNvGraphicFramePr>
               <a:graphicFrameLocks xmlns:a="http://schemas.openxmlformats.org/drawingml/2006/main" noChangeAspect="1"/>
@@ -673,7 +778,7 @@
                     <pic:cNvPicPr/>
                   </pic:nvPicPr>
                   <pic:blipFill>
-                    <a:blip r:embed="rId9"/>
+                    <a:blip r:embed="rId10"/>
                     <a:stretch>
                       <a:fillRect/>
                     </a:stretch>
@@ -681,7 +786,7 @@
                   <pic:spPr>
                     <a:xfrm>
                       <a:off x="0" y="0"/>
-                      <a:ext cx="5943600" cy="2996565"/>
+                      <a:ext cx="5943600" cy="1553210"/>
                     </a:xfrm>
                     <a:prstGeom prst="rect">
                       <a:avLst/>
@@ -695,17 +800,48 @@
       </w:r>
     </w:p>
     <w:p>
-      <w:r>
-        <w:t>Buscamos el puerto a dar de alta y lo seleccionamos</w:t>
-      </w:r>
-    </w:p>
-    <w:p>
+      <w:pPr>
+        <w:pStyle w:val="Prrafodelista"/>
+        <w:numPr>
+          <w:ilvl w:val="0"/>
+          <w:numId w:val="2"/>
+        </w:numPr>
+      </w:pPr>
+      <w:r>
+        <w:t>Procedemos a agregar el correo y datos del nuevo usuario por autorizar</w:t>
+      </w:r>
+      <w:r>
+        <w:t xml:space="preserve">, y damos </w:t>
+      </w:r>
+      <w:proofErr w:type="spellStart"/>
+      <w:proofErr w:type="gramStart"/>
+      <w:r>
+        <w:t>click</w:t>
+      </w:r>
+      <w:proofErr w:type="spellEnd"/>
+      <w:proofErr w:type="gramEnd"/>
+      <w:r>
+        <w:t xml:space="preserve"> en </w:t>
+      </w:r>
+      <w:proofErr w:type="spellStart"/>
+      <w:r>
+        <w:t>Create</w:t>
+      </w:r>
+      <w:proofErr w:type="spellEnd"/>
+      <w:r>
+        <w:t>.</w:t>
+      </w:r>
+    </w:p>
+    <w:p>
+      <w:pPr>
+        <w:pStyle w:val="Prrafodelista"/>
+      </w:pPr>
       <w:r>
         <w:drawing>
-          <wp:inline distT="0" distB="0" distL="0" distR="0" wp14:anchorId="17B57774" wp14:editId="1145CC6C">
-            <wp:extent cx="5943600" cy="2999105"/>
-            <wp:effectExtent l="0" t="0" r="0" b="0"/>
-            <wp:docPr id="5" name="Picture 1" descr="A screenshot of a computer&#10;&#10;AI-generated content may be incorrect."/>
+          <wp:inline distT="0" distB="0" distL="0" distR="0" wp14:anchorId="792B931C" wp14:editId="65861541">
+            <wp:extent cx="2362640" cy="4338009"/>
+            <wp:effectExtent l="0" t="0" r="0" b="5715"/>
+            <wp:docPr id="5" name="Picture 1" descr="A screenshot of a phone&#10;&#10;AI-generated content may be incorrect."/>
             <wp:cNvGraphicFramePr>
               <a:graphicFrameLocks xmlns:a="http://schemas.openxmlformats.org/drawingml/2006/main" noChangeAspect="1"/>
             </wp:cNvGraphicFramePr>
@@ -713,23 +849,32 @@
               <a:graphicData uri="http://schemas.openxmlformats.org/drawingml/2006/picture">
                 <pic:pic xmlns:pic="http://schemas.openxmlformats.org/drawingml/2006/picture">
                   <pic:nvPicPr>
-                    <pic:cNvPr id="5" name="Picture 1" descr="A screenshot of a computer&#10;&#10;AI-generated content may be incorrect."/>
+                    <pic:cNvPr id="5" name="Picture 1" descr="A screenshot of a phone&#10;&#10;AI-generated content may be incorrect."/>
                     <pic:cNvPicPr/>
                   </pic:nvPicPr>
-                  <pic:blipFill>
-                    <a:blip r:embed="rId10"/>
+                  <pic:blipFill rotWithShape="1">
+                    <a:blip r:embed="rId11"/>
+                    <a:srcRect r="2655"/>
                     <a:stretch>
                       <a:fillRect/>
                     </a:stretch>
                   </pic:blipFill>
-                  <pic:spPr>
+                  <pic:spPr bwMode="auto">
                     <a:xfrm>
                       <a:off x="0" y="0"/>
-                      <a:ext cx="5943600" cy="2999105"/>
+                      <a:ext cx="2370704" cy="4352814"/>
                     </a:xfrm>
                     <a:prstGeom prst="rect">
                       <a:avLst/>
                     </a:prstGeom>
+                    <a:ln>
+                      <a:noFill/>
+                    </a:ln>
+                    <a:extLst>
+                      <a:ext uri="{53640926-AAD7-44D8-BBD7-CCE9431645EC}">
+                        <a14:shadowObscured xmlns:a14="http://schemas.microsoft.com/office/drawing/2010/main"/>
+                      </a:ext>
+                    </a:extLst>
                   </pic:spPr>
                 </pic:pic>
               </a:graphicData>
@@ -740,221 +885,40 @@
     </w:p>
     <w:p>
       <w:r>
-        <w:t xml:space="preserve">Una vez seleccionado el puerto, realizamos la configuración solicitada, en este caso, para un equipo de cómputo, empezando por prenderlo (ya sea restringido o abierto). Después ingresamos las </w:t>
-      </w:r>
-      <w:proofErr w:type="spellStart"/>
-      <w:r>
-        <w:t>MACs</w:t>
-      </w:r>
-      <w:proofErr w:type="spellEnd"/>
-      <w:r>
-        <w:t xml:space="preserve"> permitidas, en caso de que sea restringido. Seleccionamos la </w:t>
-      </w:r>
-      <w:proofErr w:type="spellStart"/>
-      <w:r>
-        <w:t>Vlan</w:t>
-      </w:r>
-      <w:proofErr w:type="spellEnd"/>
-      <w:r>
-        <w:t xml:space="preserve"> Nativa acorde al uso necesario, y seleccionamos </w:t>
-      </w:r>
-      <w:proofErr w:type="spellStart"/>
-      <w:r>
-        <w:t>custom</w:t>
-      </w:r>
-      <w:proofErr w:type="spellEnd"/>
-      <w:r>
-        <w:t xml:space="preserve"> </w:t>
-      </w:r>
-      <w:proofErr w:type="spellStart"/>
-      <w:r>
-        <w:t>Tagged</w:t>
-      </w:r>
-      <w:proofErr w:type="spellEnd"/>
-      <w:r>
-        <w:t xml:space="preserve"> </w:t>
-      </w:r>
-      <w:proofErr w:type="spellStart"/>
-      <w:r>
-        <w:t>Vlan</w:t>
-      </w:r>
-      <w:proofErr w:type="spellEnd"/>
-      <w:r>
-        <w:t xml:space="preserve"> Management, así como elegimos la </w:t>
-      </w:r>
-      <w:proofErr w:type="spellStart"/>
-      <w:r>
-        <w:t>Tagged</w:t>
-      </w:r>
-      <w:proofErr w:type="spellEnd"/>
-      <w:r>
-        <w:t xml:space="preserve"> </w:t>
-      </w:r>
-      <w:proofErr w:type="spellStart"/>
-      <w:r>
-        <w:t>Vlan</w:t>
-      </w:r>
-      <w:proofErr w:type="spellEnd"/>
-      <w:r>
-        <w:t xml:space="preserve"> correcta.</w:t>
-      </w:r>
-    </w:p>
-    <w:p>
-      <w:r>
-        <w:lastRenderedPageBreak/>
+        <w:br w:type="page"/>
+      </w:r>
+    </w:p>
+    <w:p>
+      <w:pPr>
+        <w:pStyle w:val="Ttulo1"/>
+      </w:pPr>
+      <w:r>
+        <w:t>Diagrama de Flujo</w:t>
+      </w:r>
+    </w:p>
+    <w:p>
+      <w:r>
+        <w:t>Título del diagrama: Autorización de una cuenta Unifi en Secure Protect (cámaras)</w:t>
+        <w:br/>
+      </w:r>
+    </w:p>
+    <w:p>
+      <w:pPr>
+        <w:jc w:val="center"/>
+      </w:pPr>
+      <w:r>
         <w:drawing>
-          <wp:inline distT="0" distB="0" distL="0" distR="0" wp14:anchorId="175A395C" wp14:editId="5BA5BE6D">
-            <wp:extent cx="2605088" cy="3388284"/>
-            <wp:effectExtent l="0" t="0" r="5080" b="3175"/>
-            <wp:docPr id="6" name="Picture 1" descr="A screenshot of a computer&#10;&#10;AI-generated content may be incorrect."/>
+          <wp:inline xmlns:a="http://schemas.openxmlformats.org/drawingml/2006/main" xmlns:pic="http://schemas.openxmlformats.org/drawingml/2006/picture">
+            <wp:extent cx="2628900" cy="10115550"/>
+            <wp:docPr id="6" name="Picture 1"/>
             <wp:cNvGraphicFramePr>
-              <a:graphicFrameLocks xmlns:a="http://schemas.openxmlformats.org/drawingml/2006/main" noChangeAspect="1"/>
+              <a:graphicFrameLocks noChangeAspect="1"/>
             </wp:cNvGraphicFramePr>
-            <a:graphic xmlns:a="http://schemas.openxmlformats.org/drawingml/2006/main">
+            <a:graphic>
               <a:graphicData uri="http://schemas.openxmlformats.org/drawingml/2006/picture">
-                <pic:pic xmlns:pic="http://schemas.openxmlformats.org/drawingml/2006/picture">
+                <pic:pic>
                   <pic:nvPicPr>
-                    <pic:cNvPr id="6" name="Picture 1" descr="A screenshot of a computer&#10;&#10;AI-generated content may be incorrect."/>
-                    <pic:cNvPicPr/>
-                  </pic:nvPicPr>
-                  <pic:blipFill>
-                    <a:blip r:embed="rId11"/>
-                    <a:stretch>
-                      <a:fillRect/>
-                    </a:stretch>
-                  </pic:blipFill>
-                  <pic:spPr>
-                    <a:xfrm>
-                      <a:off x="0" y="0"/>
-                      <a:ext cx="2609377" cy="3393863"/>
-                    </a:xfrm>
-                    <a:prstGeom prst="rect">
-                      <a:avLst/>
-                    </a:prstGeom>
-                  </pic:spPr>
-                </pic:pic>
-              </a:graphicData>
-            </a:graphic>
-          </wp:inline>
-        </w:drawing>
-      </w:r>
-    </w:p>
-    <w:p>
-      <w:r>
-        <w:t xml:space="preserve">Se selecciona la acción a realizar del puerto, en este caso, </w:t>
-      </w:r>
-      <w:proofErr w:type="spellStart"/>
-      <w:r>
-        <w:t>switching</w:t>
-      </w:r>
-      <w:proofErr w:type="spellEnd"/>
-      <w:r>
-        <w:t xml:space="preserve">. Activamos en el </w:t>
-      </w:r>
-      <w:proofErr w:type="spellStart"/>
-      <w:r>
-        <w:t>checklist</w:t>
-      </w:r>
-      <w:proofErr w:type="spellEnd"/>
-      <w:r>
-        <w:t xml:space="preserve"> las opciones de </w:t>
-      </w:r>
-      <w:proofErr w:type="spellStart"/>
-      <w:r>
-        <w:t>Loop</w:t>
-      </w:r>
-      <w:proofErr w:type="spellEnd"/>
-      <w:r>
-        <w:t xml:space="preserve"> </w:t>
-      </w:r>
-      <w:proofErr w:type="spellStart"/>
-      <w:r>
-        <w:t>Protection</w:t>
-      </w:r>
-      <w:proofErr w:type="spellEnd"/>
-      <w:r>
-        <w:t xml:space="preserve">, </w:t>
-      </w:r>
-      <w:proofErr w:type="spellStart"/>
-      <w:r>
-        <w:t>Spanning</w:t>
-      </w:r>
-      <w:proofErr w:type="spellEnd"/>
-      <w:r>
-        <w:t xml:space="preserve"> </w:t>
-      </w:r>
-      <w:proofErr w:type="spellStart"/>
-      <w:r>
-        <w:t>Tree</w:t>
-      </w:r>
-      <w:proofErr w:type="spellEnd"/>
-      <w:r>
-        <w:t xml:space="preserve"> </w:t>
-      </w:r>
-      <w:proofErr w:type="spellStart"/>
-      <w:r>
-        <w:t>Protocol</w:t>
-      </w:r>
-      <w:proofErr w:type="spellEnd"/>
-      <w:r>
-        <w:t xml:space="preserve">, LLDP-MED y </w:t>
-      </w:r>
-      <w:proofErr w:type="spellStart"/>
-      <w:r>
-        <w:t>Voice</w:t>
-      </w:r>
-      <w:proofErr w:type="spellEnd"/>
-      <w:r>
-        <w:t xml:space="preserve"> </w:t>
-      </w:r>
-      <w:proofErr w:type="spellStart"/>
-      <w:r>
-        <w:t>Vlan</w:t>
-      </w:r>
-      <w:proofErr w:type="spellEnd"/>
-      <w:r>
-        <w:t xml:space="preserve">. En este último seleccionamos la </w:t>
-      </w:r>
-      <w:proofErr w:type="spellStart"/>
-      <w:r>
-        <w:t>Vlan</w:t>
-      </w:r>
-      <w:proofErr w:type="spellEnd"/>
-      <w:r>
-        <w:t xml:space="preserve"> correcta, y damos </w:t>
-      </w:r>
-      <w:proofErr w:type="spellStart"/>
-      <w:r>
-        <w:t>click</w:t>
-      </w:r>
-      <w:proofErr w:type="spellEnd"/>
-      <w:r>
-        <w:t xml:space="preserve"> en </w:t>
-      </w:r>
-      <w:proofErr w:type="spellStart"/>
-      <w:r>
-        <w:t>Apply</w:t>
-      </w:r>
-      <w:proofErr w:type="spellEnd"/>
-      <w:r>
-        <w:t xml:space="preserve"> Changes.</w:t>
-      </w:r>
-    </w:p>
-    <w:p>
-      <w:r>
-        <w:drawing>
-          <wp:inline distT="0" distB="0" distL="0" distR="0" wp14:anchorId="799B5998" wp14:editId="2A7697E0">
-            <wp:extent cx="2038350" cy="3628213"/>
-            <wp:effectExtent l="0" t="0" r="0" b="0"/>
-            <wp:docPr id="7" name="Picture 1" descr="A screenshot of a computer&#10;&#10;AI-generated content may be incorrect."/>
-            <wp:cNvGraphicFramePr>
-              <a:graphicFrameLocks xmlns:a="http://schemas.openxmlformats.org/drawingml/2006/main" noChangeAspect="1"/>
-            </wp:cNvGraphicFramePr>
-            <a:graphic xmlns:a="http://schemas.openxmlformats.org/drawingml/2006/main">
-              <a:graphicData uri="http://schemas.openxmlformats.org/drawingml/2006/picture">
-                <pic:pic xmlns:pic="http://schemas.openxmlformats.org/drawingml/2006/picture">
-                  <pic:nvPicPr>
-                    <pic:cNvPr id="7" name="Picture 1" descr="A screenshot of a computer&#10;&#10;AI-generated content may be incorrect."/>
+                    <pic:cNvPr id="6" name="diagrama_Autorización_de_una_cuenta_de_Unifi_en_Secure_Protect.png"/>
                     <pic:cNvPicPr/>
                   </pic:nvPicPr>
                   <pic:blipFill>
@@ -966,67 +930,7 @@
                   <pic:spPr>
                     <a:xfrm>
                       <a:off x="0" y="0"/>
-                      <a:ext cx="2041300" cy="3633464"/>
-                    </a:xfrm>
-                    <a:prstGeom prst="rect">
-                      <a:avLst/>
-                    </a:prstGeom>
-                  </pic:spPr>
-                </pic:pic>
-              </a:graphicData>
-            </a:graphic>
-          </wp:inline>
-        </w:drawing>
-      </w:r>
-    </w:p>
-    <w:p>
-      <w:r>
-        <w:br w:type="page"/>
-      </w:r>
-    </w:p>
-    <w:p>
-      <w:pPr>
-        <w:pStyle w:val="Ttulo1"/>
-      </w:pPr>
-      <w:r>
-        <w:t>Diagrama de Flujo</w:t>
-      </w:r>
-    </w:p>
-    <w:p>
-      <w:r>
-        <w:t>Título del diagrama: Configuración de un puerto de UniFi</w:t>
-        <w:br/>
-      </w:r>
-    </w:p>
-    <w:p>
-      <w:pPr>
-        <w:jc w:val="center"/>
-      </w:pPr>
-      <w:r>
-        <w:drawing>
-          <wp:inline xmlns:a="http://schemas.openxmlformats.org/drawingml/2006/main" xmlns:pic="http://schemas.openxmlformats.org/drawingml/2006/picture">
-            <wp:extent cx="2628900" cy="13163550"/>
-            <wp:docPr id="8" name="Picture 1"/>
-            <wp:cNvGraphicFramePr>
-              <a:graphicFrameLocks noChangeAspect="1"/>
-            </wp:cNvGraphicFramePr>
-            <a:graphic>
-              <a:graphicData uri="http://schemas.openxmlformats.org/drawingml/2006/picture">
-                <pic:pic>
-                  <pic:nvPicPr>
-                    <pic:cNvPr id="8" name="diagrama_Configuración_de_un_puerto_de_UniFi.png"/>
-                    <pic:cNvPicPr/>
-                  </pic:nvPicPr>
-                  <pic:blipFill>
-                    <a:blip r:embed="rId13"/>
-                    <a:stretch>
-                      <a:fillRect/>
-                    </a:stretch>
-                  </pic:blipFill>
-                  <pic:spPr>
-                    <a:xfrm>
-                      <a:off x="0" y="0"/>
-                      <a:ext cx="2628900" cy="13163550"/>
+                      <a:ext cx="2628900" cy="10115550"/>
                     </a:xfrm>
                     <a:prstGeom prst="rect"/>
                   </pic:spPr>
@@ -1099,7 +1003,7 @@
           <w:bCs/>
           <w:lang w:val="en-US"/>
         </w:rPr>
-        <w:t xml:space="preserve">Manasger:</w:t>
+        <w:t xml:space="preserve">Unifi:</w:t>
       </w:r>
       <w:r>
         <w:rPr>
@@ -1112,7 +1016,7 @@
         <w:rPr>
           <w:lang w:val="en-US"/>
         </w:rPr>
-        <w:t xml:space="preserve">Sistema de gestión de redes.</w:t>
+        <w:t xml:space="preserve">Sistema de nombres de dominio.</w:t>
       </w:r>
     </w:p>
     <w:p>
@@ -1149,7 +1053,7 @@
           <w:bCs/>
           <w:lang w:val="en-US"/>
         </w:rPr>
-        <w:t xml:space="preserve">UniFi Devices:</w:t>
+        <w:t xml:space="preserve">secure protect:</w:t>
       </w:r>
       <w:r>
         <w:rPr>
@@ -1162,7 +1066,7 @@
         <w:rPr>
           <w:lang w:val="en-US"/>
         </w:rPr>
-        <w:t xml:space="preserve">Pestaña de dispositivos de UniFi.</w:t>
+        <w:t xml:space="preserve">Protección segura.</w:t>
       </w:r>
     </w:p>
     <w:p>
@@ -1199,7 +1103,7 @@
           <w:bCs/>
           <w:lang w:val="en-US"/>
         </w:rPr>
-        <w:t xml:space="preserve">switches:</w:t>
+        <w:t xml:space="preserve">UDM:</w:t>
       </w:r>
       <w:r>
         <w:rPr>
@@ -1212,7 +1116,7 @@
         <w:rPr>
           <w:lang w:val="en-US"/>
         </w:rPr>
-        <w:t xml:space="preserve">Dispositivos de distribución de red.</w:t>
+        <w:t xml:space="preserve">Manager de sitios.</w:t>
       </w:r>
     </w:p>
     <w:p>
@@ -1249,7 +1153,7 @@
           <w:bCs/>
           <w:lang w:val="en-US"/>
         </w:rPr>
-        <w:t xml:space="preserve">Port Manager:</w:t>
+        <w:t xml:space="preserve">Admins  Users:</w:t>
       </w:r>
       <w:r>
         <w:rPr>
@@ -1262,7 +1166,7 @@
         <w:rPr>
           <w:lang w:val="en-US"/>
         </w:rPr>
-        <w:t xml:space="preserve">Herramienta para administrar puertos en un switch.</w:t>
+        <w:t xml:space="preserve">Administradores y usuarios.</w:t>
       </w:r>
     </w:p>
     <w:p>
@@ -1299,7 +1203,7 @@
           <w:bCs/>
           <w:lang w:val="en-US"/>
         </w:rPr>
-        <w:t xml:space="preserve">puerto:</w:t>
+        <w:t xml:space="preserve">Create New:</w:t>
       </w:r>
       <w:r>
         <w:rPr>
@@ -1312,7 +1216,7 @@
         <w:rPr>
           <w:lang w:val="en-US"/>
         </w:rPr>
-        <w:t xml:space="preserve">Conector de red que permite la conexión de dispositivos a la red.</w:t>
+        <w:t xml:space="preserve">Crear nuevo.</w:t>
       </w:r>
     </w:p>
     <w:p>
@@ -1349,7 +1253,7 @@
           <w:bCs/>
           <w:lang w:val="en-US"/>
         </w:rPr>
-        <w:t xml:space="preserve">configuración:</w:t>
+        <w:t xml:space="preserve">Create New User:</w:t>
       </w:r>
       <w:r>
         <w:rPr>
@@ -1362,407 +1266,7 @@
         <w:rPr>
           <w:lang w:val="en-US"/>
         </w:rPr>
-        <w:t xml:space="preserve">Proceso de establecer configuraciones en una red o dispositivo.</w:t>
-      </w:r>
-    </w:p>
-    <w:p>
-      <w:pPr>
-        <w:rPr>
-          <w:lang w:val="en-US"/>
-        </w:rPr>
-      </w:pPr>
-      <w:r>
-        <w:rPr>
-          <w:lang w:val="en-US"/>
-        </w:rPr>
-        <w:t xml:space="preserve"/>
-      </w:r>
-    </w:p>
-    <w:p>
-      <w:pPr>
-        <w:rPr>
-          <w:lang w:val="en-US"/>
-        </w:rPr>
-      </w:pPr>
-      <w:r>
-        <w:rPr>
-          <w:b/>
-          <w:bCs/>
-          <w:lang w:val="en-US"/>
-        </w:rPr>
-        <w:t xml:space="preserve">- </w:t>
-      </w:r>
-      <w:proofErr w:type="gramStart"/>
-      <w:r>
-        <w:rPr>
-          <w:b/>
-          <w:bCs/>
-          <w:lang w:val="en-US"/>
-        </w:rPr>
-        <w:t xml:space="preserve">equipo de cómputo:</w:t>
-      </w:r>
-      <w:r>
-        <w:rPr>
-          <w:lang w:val="en-US"/>
-        </w:rPr>
-        <w:t xml:space="preserve"> </w:t>
-      </w:r>
-      <w:proofErr w:type="gramStart"/>
-      <w:r>
-        <w:rPr>
-          <w:lang w:val="en-US"/>
-        </w:rPr>
-        <w:t xml:space="preserve">Dispositivo que ejecuta software y realiza tareas lógicas.</w:t>
-      </w:r>
-    </w:p>
-    <w:p>
-      <w:pPr>
-        <w:rPr>
-          <w:lang w:val="en-US"/>
-        </w:rPr>
-      </w:pPr>
-      <w:r>
-        <w:rPr>
-          <w:lang w:val="en-US"/>
-        </w:rPr>
-        <w:t xml:space="preserve"/>
-      </w:r>
-    </w:p>
-    <w:p>
-      <w:pPr>
-        <w:rPr>
-          <w:lang w:val="en-US"/>
-        </w:rPr>
-      </w:pPr>
-      <w:r>
-        <w:rPr>
-          <w:b/>
-          <w:bCs/>
-          <w:lang w:val="en-US"/>
-        </w:rPr>
-        <w:t xml:space="preserve">- </w:t>
-      </w:r>
-      <w:proofErr w:type="gramStart"/>
-      <w:r>
-        <w:rPr>
-          <w:b/>
-          <w:bCs/>
-          <w:lang w:val="en-US"/>
-        </w:rPr>
-        <w:t xml:space="preserve">MACs:</w:t>
-      </w:r>
-      <w:r>
-        <w:rPr>
-          <w:lang w:val="en-US"/>
-        </w:rPr>
-        <w:t xml:space="preserve"> </w:t>
-      </w:r>
-      <w:proofErr w:type="gramStart"/>
-      <w:r>
-        <w:rPr>
-          <w:lang w:val="en-US"/>
-        </w:rPr>
-        <w:t xml:space="preserve">Identificadores únicos asignados a dispositivos Ethernet para identification en una red.</w:t>
-      </w:r>
-    </w:p>
-    <w:p>
-      <w:pPr>
-        <w:rPr>
-          <w:lang w:val="en-US"/>
-        </w:rPr>
-      </w:pPr>
-      <w:r>
-        <w:rPr>
-          <w:lang w:val="en-US"/>
-        </w:rPr>
-        <w:t xml:space="preserve"/>
-      </w:r>
-    </w:p>
-    <w:p>
-      <w:pPr>
-        <w:rPr>
-          <w:lang w:val="en-US"/>
-        </w:rPr>
-      </w:pPr>
-      <w:r>
-        <w:rPr>
-          <w:b/>
-          <w:bCs/>
-          <w:lang w:val="en-US"/>
-        </w:rPr>
-        <w:t xml:space="preserve">- </w:t>
-      </w:r>
-      <w:proofErr w:type="gramStart"/>
-      <w:r>
-        <w:rPr>
-          <w:b/>
-          <w:bCs/>
-          <w:lang w:val="en-US"/>
-        </w:rPr>
-        <w:t xml:space="preserve">Vlan Nativa:</w:t>
-      </w:r>
-      <w:r>
-        <w:rPr>
-          <w:lang w:val="en-US"/>
-        </w:rPr>
-        <w:t xml:space="preserve"> </w:t>
-      </w:r>
-      <w:proofErr w:type="gramStart"/>
-      <w:r>
-        <w:rPr>
-          <w:lang w:val="en-US"/>
-        </w:rPr>
-        <w:t xml:space="preserve">Interfaz de red que se utiliza para definir la VLAN en la que se encuentra el tráfico.</w:t>
-      </w:r>
-    </w:p>
-    <w:p>
-      <w:pPr>
-        <w:rPr>
-          <w:lang w:val="en-US"/>
-        </w:rPr>
-      </w:pPr>
-      <w:r>
-        <w:rPr>
-          <w:lang w:val="en-US"/>
-        </w:rPr>
-        <w:t xml:space="preserve"/>
-      </w:r>
-    </w:p>
-    <w:p>
-      <w:pPr>
-        <w:rPr>
-          <w:lang w:val="en-US"/>
-        </w:rPr>
-      </w:pPr>
-      <w:r>
-        <w:rPr>
-          <w:b/>
-          <w:bCs/>
-          <w:lang w:val="en-US"/>
-        </w:rPr>
-        <w:t xml:space="preserve">- </w:t>
-      </w:r>
-      <w:proofErr w:type="gramStart"/>
-      <w:r>
-        <w:rPr>
-          <w:b/>
-          <w:bCs/>
-          <w:lang w:val="en-US"/>
-        </w:rPr>
-        <w:t xml:space="preserve">Tagged Vlan Management:</w:t>
-      </w:r>
-      <w:r>
-        <w:rPr>
-          <w:lang w:val="en-US"/>
-        </w:rPr>
-        <w:t xml:space="preserve"> </w:t>
-      </w:r>
-      <w:proofErr w:type="gramStart"/>
-      <w:r>
-        <w:rPr>
-          <w:lang w:val="en-US"/>
-        </w:rPr>
-        <w:t xml:space="preserve">Herramienta para administrar VLANs etiquetadas en una red.</w:t>
-      </w:r>
-    </w:p>
-    <w:p>
-      <w:pPr>
-        <w:rPr>
-          <w:lang w:val="en-US"/>
-        </w:rPr>
-      </w:pPr>
-      <w:r>
-        <w:rPr>
-          <w:lang w:val="en-US"/>
-        </w:rPr>
-        <w:t xml:space="preserve"/>
-      </w:r>
-    </w:p>
-    <w:p>
-      <w:pPr>
-        <w:rPr>
-          <w:lang w:val="en-US"/>
-        </w:rPr>
-      </w:pPr>
-      <w:r>
-        <w:rPr>
-          <w:b/>
-          <w:bCs/>
-          <w:lang w:val="en-US"/>
-        </w:rPr>
-        <w:t xml:space="preserve">- </w:t>
-      </w:r>
-      <w:proofErr w:type="gramStart"/>
-      <w:r>
-        <w:rPr>
-          <w:b/>
-          <w:bCs/>
-          <w:lang w:val="en-US"/>
-        </w:rPr>
-        <w:t xml:space="preserve">loop protection:</w:t>
-      </w:r>
-      <w:r>
-        <w:rPr>
-          <w:lang w:val="en-US"/>
-        </w:rPr>
-        <w:t xml:space="preserve"> </w:t>
-      </w:r>
-      <w:proofErr w:type="gramStart"/>
-      <w:r>
-        <w:rPr>
-          <w:lang w:val="en-US"/>
-        </w:rPr>
-        <w:t xml:space="preserve">Medida de seguridad que evita que un loop se forme en la red.</w:t>
-      </w:r>
-    </w:p>
-    <w:p>
-      <w:pPr>
-        <w:rPr>
-          <w:lang w:val="en-US"/>
-        </w:rPr>
-      </w:pPr>
-      <w:r>
-        <w:rPr>
-          <w:lang w:val="en-US"/>
-        </w:rPr>
-        <w:t xml:space="preserve"/>
-      </w:r>
-    </w:p>
-    <w:p>
-      <w:pPr>
-        <w:rPr>
-          <w:lang w:val="en-US"/>
-        </w:rPr>
-      </w:pPr>
-      <w:r>
-        <w:rPr>
-          <w:b/>
-          <w:bCs/>
-          <w:lang w:val="en-US"/>
-        </w:rPr>
-        <w:t xml:space="preserve">- </w:t>
-      </w:r>
-      <w:proofErr w:type="gramStart"/>
-      <w:r>
-        <w:rPr>
-          <w:b/>
-          <w:bCs/>
-          <w:lang w:val="en-US"/>
-        </w:rPr>
-        <w:t xml:space="preserve">Spanning Tree Protocol:</w:t>
-      </w:r>
-      <w:r>
-        <w:rPr>
-          <w:lang w:val="en-US"/>
-        </w:rPr>
-        <w:t xml:space="preserve"> </w:t>
-      </w:r>
-      <w:proofErr w:type="gramStart"/>
-      <w:r>
-        <w:rPr>
-          <w:lang w:val="en-US"/>
-        </w:rPr>
-        <w:t xml:space="preserve">Procedimiento que se utiliza para gestionar las redes logicas y evitar loops.</w:t>
-      </w:r>
-    </w:p>
-    <w:p>
-      <w:pPr>
-        <w:rPr>
-          <w:lang w:val="en-US"/>
-        </w:rPr>
-      </w:pPr>
-      <w:r>
-        <w:rPr>
-          <w:lang w:val="en-US"/>
-        </w:rPr>
-        <w:t xml:space="preserve"/>
-      </w:r>
-    </w:p>
-    <w:p>
-      <w:pPr>
-        <w:rPr>
-          <w:lang w:val="en-US"/>
-        </w:rPr>
-      </w:pPr>
-      <w:r>
-        <w:rPr>
-          <w:b/>
-          <w:bCs/>
-          <w:lang w:val="en-US"/>
-        </w:rPr>
-        <w:t xml:space="preserve">- </w:t>
-      </w:r>
-      <w:proofErr w:type="gramStart"/>
-      <w:r>
-        <w:rPr>
-          <w:b/>
-          <w:bCs/>
-          <w:lang w:val="en-US"/>
-        </w:rPr>
-        <w:t xml:space="preserve">LLDP-MED:</w:t>
-      </w:r>
-      <w:r>
-        <w:rPr>
-          <w:lang w:val="en-US"/>
-        </w:rPr>
-        <w:t xml:space="preserve"> </w:t>
-      </w:r>
-      <w:proofErr w:type="gramStart"/>
-      <w:r>
-        <w:rPr>
-          <w:lang w:val="en-US"/>
-        </w:rPr>
-        <w:t xml:space="preserve">Protocolo que se utiliza para transmitir información de red a dispositivos de red.</w:t>
-      </w:r>
-    </w:p>
-    <w:p>
-      <w:pPr>
-        <w:rPr>
-          <w:lang w:val="en-US"/>
-        </w:rPr>
-      </w:pPr>
-      <w:r>
-        <w:rPr>
-          <w:lang w:val="en-US"/>
-        </w:rPr>
-        <w:t xml:space="preserve"/>
-      </w:r>
-    </w:p>
-    <w:p>
-      <w:pPr>
-        <w:rPr>
-          <w:lang w:val="en-US"/>
-        </w:rPr>
-      </w:pPr>
-      <w:r>
-        <w:rPr>
-          <w:b/>
-          <w:bCs/>
-          <w:lang w:val="en-US"/>
-        </w:rPr>
-        <w:t xml:space="preserve">- </w:t>
-      </w:r>
-      <w:proofErr w:type="gramStart"/>
-      <w:r>
-        <w:rPr>
-          <w:b/>
-          <w:bCs/>
-          <w:lang w:val="en-US"/>
-        </w:rPr>
-        <w:t xml:space="preserve">Voice Vlan:</w:t>
-      </w:r>
-      <w:r>
-        <w:rPr>
-          <w:lang w:val="en-US"/>
-        </w:rPr>
-        <w:t xml:space="preserve"> </w:t>
-      </w:r>
-      <w:proofErr w:type="gramStart"/>
-      <w:r>
-        <w:rPr>
-          <w:lang w:val="en-US"/>
-        </w:rPr>
-        <w:t xml:space="preserve">Interfaz de red dedicada a la transmisión de voz en una red.</w:t>
+        <w:t xml:space="preserve">Crear nuevo usuario.</w:t>
       </w:r>
     </w:p>
     <w:p>
@@ -1786,6 +1290,106 @@
     </w:sectPr>
   </w:body>
 </w:document>
+</file>
+
+<file path=word/numbering.xml><?xml version="1.0" encoding="utf-8"?>
+<w:numbering xmlns:wpc="http://schemas.microsoft.com/office/word/2010/wordprocessingCanvas" xmlns:mo="http://schemas.microsoft.com/office/mac/office/2008/main" xmlns:mc="http://schemas.openxmlformats.org/markup-compatibility/2006" xmlns:mv="urn:schemas-microsoft-com:mac:vml" xmlns:o="urn:schemas-microsoft-com:office:office" xmlns:r="http://schemas.openxmlformats.org/officeDocument/2006/relationships" xmlns:m="http://schemas.openxmlformats.org/officeDocument/2006/math" xmlns:v="urn:schemas-microsoft-com:vml" xmlns:wp14="http://schemas.microsoft.com/office/word/2010/wordprocessingDrawing" xmlns:wp="http://schemas.openxmlformats.org/drawingml/2006/wordprocessingDrawing" xmlns:w10="urn:schemas-microsoft-com:office:word" xmlns:w="http://schemas.openxmlformats.org/wordprocessingml/2006/main" xmlns:w14="http://schemas.microsoft.com/office/word/2010/wordml" xmlns:w15="http://schemas.microsoft.com/office/word/2012/wordml" xmlns:wpg="http://schemas.microsoft.com/office/word/2010/wordprocessingGroup" xmlns:wpi="http://schemas.microsoft.com/office/word/2010/wordprocessingInk" xmlns:wne="http://schemas.microsoft.com/office/word/2006/wordml" xmlns:wps="http://schemas.microsoft.com/office/word/2010/wordprocessingShape" mc:Ignorable="w14 w15 wp14">
+  <w:abstractNum w:abstractNumId="0" w15:restartNumberingAfterBreak="0">
+    <w:nsid w:val="05F1E56C"/>
+    <w:multiLevelType w:val="hybridMultilevel"/>
+    <w:tmpl w:val="48D8F45E"/>
+    <w:lvl w:ilvl="0" w:tplc="0409000F">
+      <w:start w:val="1"/>
+      <w:numFmt w:val="decimal"/>
+      <w:lvlText w:val="%1."/>
+      <w:lvlJc w:val="left"/>
+      <w:pPr>
+        <w:ind w:left="720" w:hanging="360"/>
+      </w:pPr>
+    </w:lvl>
+    <w:lvl w:ilvl="1" w:tplc="04090019" w:tentative="1">
+      <w:start w:val="1"/>
+      <w:numFmt w:val="lowerLetter"/>
+      <w:lvlText w:val="%2."/>
+      <w:lvlJc w:val="left"/>
+      <w:pPr>
+        <w:ind w:left="1440" w:hanging="360"/>
+      </w:pPr>
+    </w:lvl>
+    <w:lvl w:ilvl="2" w:tplc="0409001B" w:tentative="1">
+      <w:start w:val="1"/>
+      <w:numFmt w:val="lowerRoman"/>
+      <w:lvlText w:val="%3."/>
+      <w:lvlJc w:val="right"/>
+      <w:pPr>
+        <w:ind w:left="2160" w:hanging="180"/>
+      </w:pPr>
+    </w:lvl>
+    <w:lvl w:ilvl="3" w:tplc="0409000F" w:tentative="1">
+      <w:start w:val="1"/>
+      <w:numFmt w:val="decimal"/>
+      <w:lvlText w:val="%4."/>
+      <w:lvlJc w:val="left"/>
+      <w:pPr>
+        <w:ind w:left="2880" w:hanging="360"/>
+      </w:pPr>
+    </w:lvl>
+    <w:lvl w:ilvl="4" w:tplc="04090019" w:tentative="1">
+      <w:start w:val="1"/>
+      <w:numFmt w:val="lowerLetter"/>
+      <w:lvlText w:val="%5."/>
+      <w:lvlJc w:val="left"/>
+      <w:pPr>
+        <w:ind w:left="3600" w:hanging="360"/>
+      </w:pPr>
+    </w:lvl>
+    <w:lvl w:ilvl="5" w:tplc="0409001B" w:tentative="1">
+      <w:start w:val="1"/>
+      <w:numFmt w:val="lowerRoman"/>
+      <w:lvlText w:val="%6."/>
+      <w:lvlJc w:val="right"/>
+      <w:pPr>
+        <w:ind w:left="4320" w:hanging="180"/>
+      </w:pPr>
+    </w:lvl>
+    <w:lvl w:ilvl="6" w:tplc="0409000F" w:tentative="1">
+      <w:start w:val="1"/>
+      <w:numFmt w:val="decimal"/>
+      <w:lvlText w:val="%7."/>
+      <w:lvlJc w:val="left"/>
+      <w:pPr>
+        <w:ind w:left="5040" w:hanging="360"/>
+      </w:pPr>
+    </w:lvl>
+    <w:lvl w:ilvl="7" w:tplc="04090019" w:tentative="1">
+      <w:start w:val="1"/>
+      <w:numFmt w:val="lowerLetter"/>
+      <w:lvlText w:val="%8."/>
+      <w:lvlJc w:val="left"/>
+      <w:pPr>
+        <w:ind w:left="5760" w:hanging="360"/>
+      </w:pPr>
+    </w:lvl>
+    <w:lvl w:ilvl="8" w:tplc="0409001B" w:tentative="1">
+      <w:start w:val="1"/>
+      <w:numFmt w:val="lowerRoman"/>
+      <w:lvlText w:val="%9."/>
+      <w:lvlJc w:val="right"/>
+      <w:pPr>
+        <w:ind w:left="6480" w:hanging="180"/>
+      </w:pPr>
+    </w:lvl>
+  </w:abstractNum>
+  <w:num xmlns:w16cid="http://schemas.microsoft.com/office/word/2016/wordml/cid" w:numId="2" w16cid:durableId="1187981270">
+    <w:abstractNumId w:val="0"/>
+    <w:lvlOverride w:ilvl="0">
+      <w:startOverride w:val="1"/>
+    </w:lvlOverride>
+  </w:num>
+  <w:num xmlns:w16cid="http://schemas.microsoft.com/office/word/2016/wordml/cid" w:numId="1" w16cid:durableId="1187981270">
+    <w:abstractNumId w:val="0"/>
+  </w:num>
+</w:numbering>
 </file>
 
 <file path=word/styles.xml><?xml version="1.0" encoding="utf-8"?>

</xml_diff>